<commit_message>
Updated notes and some files
</commit_message>
<xml_diff>
--- a/notes/Learn_C_C++.docx
+++ b/notes/Learn_C_C++.docx
@@ -610,25 +610,7 @@
           <w:sz w:val="22"/>
           <w:szCs w:val="22"/>
         </w:rPr>
-        <w:t xml:space="preserve"> have to be defined outside the class just because of one definition rule. If that was </w:t>
-      </w:r>
-      <w:proofErr w:type="gramStart"/>
-      <w:r>
-        <w:rPr>
-          <w:rFonts w:asciiTheme="minorHAnsi" w:hAnsiTheme="minorHAnsi"/>
-          <w:sz w:val="22"/>
-          <w:szCs w:val="22"/>
-        </w:rPr>
-        <w:t>allowed</w:t>
-      </w:r>
-      <w:proofErr w:type="gramEnd"/>
-      <w:r>
-        <w:rPr>
-          <w:rFonts w:asciiTheme="minorHAnsi" w:hAnsiTheme="minorHAnsi"/>
-          <w:sz w:val="22"/>
-          <w:szCs w:val="22"/>
-        </w:rPr>
-        <w:t xml:space="preserve"> every place where class is declared will get initialization</w:t>
+        <w:t xml:space="preserve"> have to be defined outside the class just because of one definition rule. If that was allowed every place where class is declared will get initialization</w:t>
       </w:r>
     </w:p>
     <w:p>
@@ -930,135 +912,31 @@
         </w:rPr>
       </w:pPr>
     </w:p>
-    <w:p>
-      <w:pPr>
-        <w:rPr>
-          <w:rFonts w:ascii="Courier New" w:hAnsi="Courier New" w:cs="Courier New"/>
-          <w:sz w:val="22"/>
-          <w:szCs w:val="22"/>
-        </w:rPr>
-      </w:pPr>
-      <w:r>
-        <w:rPr>
-          <w:rFonts w:ascii="Courier New" w:hAnsi="Courier New" w:cs="Courier New"/>
-          <w:sz w:val="22"/>
-          <w:szCs w:val="22"/>
-        </w:rPr>
-        <w:t>//this works</w:t>
-      </w:r>
-    </w:p>
-    <w:p>
-      <w:pPr>
-        <w:rPr>
-          <w:rFonts w:ascii="Courier New" w:hAnsi="Courier New" w:cs="Courier New"/>
-          <w:sz w:val="22"/>
-          <w:szCs w:val="22"/>
-        </w:rPr>
-      </w:pPr>
-      <w:proofErr w:type="gramStart"/>
-      <w:r>
-        <w:rPr>
-          <w:rFonts w:ascii="Courier New" w:hAnsi="Courier New" w:cs="Courier New"/>
-          <w:sz w:val="22"/>
-          <w:szCs w:val="22"/>
-        </w:rPr>
-        <w:t>char</w:t>
-      </w:r>
-      <w:proofErr w:type="gramEnd"/>
-      <w:r>
-        <w:rPr>
-          <w:rFonts w:ascii="Courier New" w:hAnsi="Courier New" w:cs="Courier New"/>
-          <w:sz w:val="22"/>
-          <w:szCs w:val="22"/>
-        </w:rPr>
-        <w:t xml:space="preserve"> *s = "</w:t>
-      </w:r>
-      <w:proofErr w:type="spellStart"/>
-      <w:r>
-        <w:rPr>
-          <w:rFonts w:ascii="Courier New" w:hAnsi="Courier New" w:cs="Courier New"/>
-          <w:sz w:val="22"/>
-          <w:szCs w:val="22"/>
-        </w:rPr>
-        <w:t>gaurav</w:t>
-      </w:r>
-      <w:proofErr w:type="spellEnd"/>
-      <w:r>
-        <w:rPr>
-          <w:rFonts w:ascii="Courier New" w:hAnsi="Courier New" w:cs="Courier New"/>
-          <w:sz w:val="22"/>
-          <w:szCs w:val="22"/>
-        </w:rPr>
-        <w:t>";</w:t>
-      </w:r>
-    </w:p>
-    <w:p>
-      <w:pPr>
-        <w:rPr>
-          <w:rFonts w:ascii="Courier New" w:hAnsi="Courier New" w:cs="Courier New"/>
-          <w:sz w:val="22"/>
-          <w:szCs w:val="22"/>
-        </w:rPr>
-      </w:pPr>
-      <w:proofErr w:type="spellStart"/>
-      <w:proofErr w:type="gramStart"/>
-      <w:r>
-        <w:rPr>
-          <w:rFonts w:ascii="Courier New" w:hAnsi="Courier New" w:cs="Courier New"/>
-          <w:sz w:val="22"/>
-          <w:szCs w:val="22"/>
-        </w:rPr>
-        <w:t>int</w:t>
-      </w:r>
-      <w:proofErr w:type="spellEnd"/>
-      <w:proofErr w:type="gramEnd"/>
-      <w:r>
-        <w:rPr>
-          <w:rFonts w:ascii="Courier New" w:hAnsi="Courier New" w:cs="Courier New"/>
-          <w:sz w:val="22"/>
-          <w:szCs w:val="22"/>
-        </w:rPr>
-        <w:t xml:space="preserve"> *p = (char*)(s);</w:t>
-      </w:r>
-    </w:p>
-    <w:p>
-      <w:pPr>
-        <w:rPr>
-          <w:rFonts w:ascii="Courier New" w:hAnsi="Courier New" w:cs="Courier New"/>
-          <w:sz w:val="22"/>
-          <w:szCs w:val="22"/>
-        </w:rPr>
-      </w:pPr>
-      <w:proofErr w:type="spellStart"/>
-      <w:proofErr w:type="gramStart"/>
-      <w:r>
-        <w:rPr>
-          <w:rFonts w:ascii="Courier New" w:hAnsi="Courier New" w:cs="Courier New"/>
-          <w:sz w:val="22"/>
-          <w:szCs w:val="22"/>
-        </w:rPr>
-        <w:t>printf</w:t>
-      </w:r>
-      <w:proofErr w:type="spellEnd"/>
-      <w:r>
-        <w:rPr>
-          <w:rFonts w:ascii="Courier New" w:hAnsi="Courier New" w:cs="Courier New"/>
-          <w:sz w:val="22"/>
-          <w:szCs w:val="22"/>
-        </w:rPr>
-        <w:t>(</w:t>
-      </w:r>
-      <w:proofErr w:type="gramEnd"/>
-      <w:r>
-        <w:rPr>
-          <w:rFonts w:ascii="Courier New" w:hAnsi="Courier New" w:cs="Courier New"/>
-          <w:sz w:val="22"/>
-          <w:szCs w:val="22"/>
-        </w:rPr>
-        <w:t>"%s", p);</w:t>
-      </w:r>
-    </w:p>
-    <w:p/>
+    <w:p/>
+    <w:p>
+      <w:pPr>
+        <w:rPr>
+          <w:b/>
+          <w:bCs/>
+        </w:rPr>
+      </w:pPr>
+    </w:p>
+    <w:p>
+      <w:pPr>
+        <w:rPr>
+          <w:b/>
+          <w:bCs/>
+        </w:rPr>
+      </w:pPr>
+    </w:p>
+    <w:p>
+      <w:pPr>
+        <w:rPr>
+          <w:b/>
+          <w:bCs/>
+        </w:rPr>
+      </w:pPr>
+    </w:p>
     <w:p>
       <w:pPr>
         <w:rPr>
@@ -1837,6 +1715,7 @@
           <w:sz w:val="26"/>
           <w:szCs w:val="26"/>
         </w:rPr>
+        <w:lastRenderedPageBreak/>
         <w:t>Functors</w:t>
       </w:r>
       <w:proofErr w:type="spellEnd"/>
@@ -1935,6 +1814,354 @@
       </w:r>
       <w:r>
         <w:t>: A binary function is called with two arguments.</w:t>
+      </w:r>
+    </w:p>
+    <w:p/>
+    <w:p>
+      <w:r>
+        <w:t>The line,</w:t>
+      </w:r>
+    </w:p>
+    <w:p>
+      <w:pPr>
+        <w:rPr>
+          <w:rFonts w:ascii="Courier New" w:hAnsi="Courier New" w:cs="Courier New"/>
+          <w:sz w:val="18"/>
+          <w:szCs w:val="18"/>
+        </w:rPr>
+      </w:pPr>
+      <w:proofErr w:type="gramStart"/>
+      <w:r>
+        <w:rPr>
+          <w:rFonts w:ascii="Courier New" w:hAnsi="Courier New" w:cs="Courier New"/>
+          <w:sz w:val="18"/>
+          <w:szCs w:val="18"/>
+        </w:rPr>
+        <w:t>transform(</w:t>
+      </w:r>
+      <w:proofErr w:type="spellStart"/>
+      <w:proofErr w:type="gramEnd"/>
+      <w:r>
+        <w:rPr>
+          <w:rFonts w:ascii="Courier New" w:hAnsi="Courier New" w:cs="Courier New"/>
+          <w:sz w:val="18"/>
+          <w:szCs w:val="18"/>
+        </w:rPr>
+        <w:t>arr</w:t>
+      </w:r>
+      <w:proofErr w:type="spellEnd"/>
+      <w:r>
+        <w:rPr>
+          <w:rFonts w:ascii="Courier New" w:hAnsi="Courier New" w:cs="Courier New"/>
+          <w:sz w:val="18"/>
+          <w:szCs w:val="18"/>
+        </w:rPr>
+        <w:t xml:space="preserve">, </w:t>
+      </w:r>
+      <w:proofErr w:type="spellStart"/>
+      <w:r>
+        <w:rPr>
+          <w:rFonts w:ascii="Courier New" w:hAnsi="Courier New" w:cs="Courier New"/>
+          <w:sz w:val="18"/>
+          <w:szCs w:val="18"/>
+        </w:rPr>
+        <w:t>arr+n</w:t>
+      </w:r>
+      <w:proofErr w:type="spellEnd"/>
+      <w:r>
+        <w:rPr>
+          <w:rFonts w:ascii="Courier New" w:hAnsi="Courier New" w:cs="Courier New"/>
+          <w:sz w:val="18"/>
+          <w:szCs w:val="18"/>
+        </w:rPr>
+        <w:t xml:space="preserve">, </w:t>
+      </w:r>
+      <w:proofErr w:type="spellStart"/>
+      <w:r>
+        <w:rPr>
+          <w:rFonts w:ascii="Courier New" w:hAnsi="Courier New" w:cs="Courier New"/>
+          <w:sz w:val="18"/>
+          <w:szCs w:val="18"/>
+        </w:rPr>
+        <w:t>arr</w:t>
+      </w:r>
+      <w:proofErr w:type="spellEnd"/>
+      <w:r>
+        <w:rPr>
+          <w:rFonts w:ascii="Courier New" w:hAnsi="Courier New" w:cs="Courier New"/>
+          <w:sz w:val="18"/>
+          <w:szCs w:val="18"/>
+        </w:rPr>
+        <w:t>, increment(</w:t>
+      </w:r>
+      <w:proofErr w:type="spellStart"/>
+      <w:r>
+        <w:rPr>
+          <w:rFonts w:ascii="Courier New" w:hAnsi="Courier New" w:cs="Courier New"/>
+          <w:sz w:val="18"/>
+          <w:szCs w:val="18"/>
+        </w:rPr>
+        <w:t>to_add</w:t>
+      </w:r>
+      <w:proofErr w:type="spellEnd"/>
+      <w:r>
+        <w:rPr>
+          <w:rFonts w:ascii="Courier New" w:hAnsi="Courier New" w:cs="Courier New"/>
+          <w:sz w:val="18"/>
+          <w:szCs w:val="18"/>
+        </w:rPr>
+        <w:t>));</w:t>
+      </w:r>
+    </w:p>
+    <w:p>
+      <w:pPr>
+        <w:rPr>
+          <w:rFonts w:ascii="Courier New" w:hAnsi="Courier New" w:cs="Courier New"/>
+          <w:sz w:val="18"/>
+          <w:szCs w:val="18"/>
+        </w:rPr>
+      </w:pPr>
+    </w:p>
+    <w:p>
+      <w:pPr>
+        <w:rPr>
+          <w:rFonts w:ascii="Courier New" w:hAnsi="Courier New" w:cs="Courier New"/>
+          <w:sz w:val="18"/>
+          <w:szCs w:val="18"/>
+        </w:rPr>
+      </w:pPr>
+      <w:proofErr w:type="gramStart"/>
+      <w:r>
+        <w:rPr>
+          <w:rFonts w:ascii="Courier New" w:hAnsi="Courier New" w:cs="Courier New"/>
+          <w:sz w:val="18"/>
+          <w:szCs w:val="18"/>
+        </w:rPr>
+        <w:t>is</w:t>
+      </w:r>
+      <w:proofErr w:type="gramEnd"/>
+      <w:r>
+        <w:rPr>
+          <w:rFonts w:ascii="Courier New" w:hAnsi="Courier New" w:cs="Courier New"/>
+          <w:sz w:val="18"/>
+          <w:szCs w:val="18"/>
+        </w:rPr>
+        <w:t xml:space="preserve"> the same as writing below two lines,</w:t>
+      </w:r>
+    </w:p>
+    <w:p>
+      <w:pPr>
+        <w:rPr>
+          <w:rFonts w:ascii="Courier New" w:hAnsi="Courier New" w:cs="Courier New"/>
+          <w:sz w:val="18"/>
+          <w:szCs w:val="18"/>
+        </w:rPr>
+      </w:pPr>
+      <w:r>
+        <w:rPr>
+          <w:rFonts w:ascii="Courier New" w:hAnsi="Courier New" w:cs="Courier New"/>
+          <w:sz w:val="18"/>
+          <w:szCs w:val="18"/>
+        </w:rPr>
+        <w:t xml:space="preserve">// </w:t>
+      </w:r>
+      <w:proofErr w:type="gramStart"/>
+      <w:r>
+        <w:rPr>
+          <w:rFonts w:ascii="Courier New" w:hAnsi="Courier New" w:cs="Courier New"/>
+          <w:sz w:val="18"/>
+          <w:szCs w:val="18"/>
+        </w:rPr>
+        <w:t>Creating</w:t>
+      </w:r>
+      <w:proofErr w:type="gramEnd"/>
+      <w:r>
+        <w:rPr>
+          <w:rFonts w:ascii="Courier New" w:hAnsi="Courier New" w:cs="Courier New"/>
+          <w:sz w:val="18"/>
+          <w:szCs w:val="18"/>
+        </w:rPr>
+        <w:t xml:space="preserve"> object of increment</w:t>
+      </w:r>
+    </w:p>
+    <w:p>
+      <w:pPr>
+        <w:rPr>
+          <w:rFonts w:ascii="Courier New" w:hAnsi="Courier New" w:cs="Courier New"/>
+          <w:sz w:val="18"/>
+          <w:szCs w:val="18"/>
+        </w:rPr>
+      </w:pPr>
+      <w:proofErr w:type="gramStart"/>
+      <w:r>
+        <w:rPr>
+          <w:rFonts w:ascii="Courier New" w:hAnsi="Courier New" w:cs="Courier New"/>
+          <w:sz w:val="18"/>
+          <w:szCs w:val="18"/>
+        </w:rPr>
+        <w:t>increment</w:t>
+      </w:r>
+      <w:proofErr w:type="gramEnd"/>
+      <w:r>
+        <w:rPr>
+          <w:rFonts w:ascii="Courier New" w:hAnsi="Courier New" w:cs="Courier New"/>
+          <w:sz w:val="18"/>
+          <w:szCs w:val="18"/>
+        </w:rPr>
+        <w:t xml:space="preserve"> </w:t>
+      </w:r>
+      <w:proofErr w:type="spellStart"/>
+      <w:r>
+        <w:rPr>
+          <w:rFonts w:ascii="Courier New" w:hAnsi="Courier New" w:cs="Courier New"/>
+          <w:sz w:val="18"/>
+          <w:szCs w:val="18"/>
+        </w:rPr>
+        <w:t>obj</w:t>
+      </w:r>
+      <w:proofErr w:type="spellEnd"/>
+      <w:r>
+        <w:rPr>
+          <w:rFonts w:ascii="Courier New" w:hAnsi="Courier New" w:cs="Courier New"/>
+          <w:sz w:val="18"/>
+          <w:szCs w:val="18"/>
+        </w:rPr>
+        <w:t>(</w:t>
+      </w:r>
+      <w:proofErr w:type="spellStart"/>
+      <w:r>
+        <w:rPr>
+          <w:rFonts w:ascii="Courier New" w:hAnsi="Courier New" w:cs="Courier New"/>
+          <w:sz w:val="18"/>
+          <w:szCs w:val="18"/>
+        </w:rPr>
+        <w:t>to_add</w:t>
+      </w:r>
+      <w:proofErr w:type="spellEnd"/>
+      <w:r>
+        <w:rPr>
+          <w:rFonts w:ascii="Courier New" w:hAnsi="Courier New" w:cs="Courier New"/>
+          <w:sz w:val="18"/>
+          <w:szCs w:val="18"/>
+        </w:rPr>
+        <w:t xml:space="preserve">); </w:t>
+      </w:r>
+    </w:p>
+    <w:p>
+      <w:pPr>
+        <w:rPr>
+          <w:rFonts w:ascii="Courier New" w:hAnsi="Courier New" w:cs="Courier New"/>
+          <w:sz w:val="18"/>
+          <w:szCs w:val="18"/>
+        </w:rPr>
+      </w:pPr>
+    </w:p>
+    <w:p>
+      <w:pPr>
+        <w:rPr>
+          <w:rFonts w:ascii="Courier New" w:hAnsi="Courier New" w:cs="Courier New"/>
+          <w:sz w:val="18"/>
+          <w:szCs w:val="18"/>
+        </w:rPr>
+      </w:pPr>
+      <w:r>
+        <w:rPr>
+          <w:rFonts w:ascii="Courier New" w:hAnsi="Courier New" w:cs="Courier New"/>
+          <w:sz w:val="18"/>
+          <w:szCs w:val="18"/>
+        </w:rPr>
+        <w:t>// Calling () on object</w:t>
+      </w:r>
+    </w:p>
+    <w:p>
+      <w:pPr>
+        <w:rPr>
+          <w:rFonts w:ascii="Courier New" w:hAnsi="Courier New" w:cs="Courier New"/>
+          <w:sz w:val="18"/>
+          <w:szCs w:val="18"/>
+        </w:rPr>
+      </w:pPr>
+      <w:proofErr w:type="gramStart"/>
+      <w:r>
+        <w:rPr>
+          <w:rFonts w:ascii="Courier New" w:hAnsi="Courier New" w:cs="Courier New"/>
+          <w:sz w:val="18"/>
+          <w:szCs w:val="18"/>
+        </w:rPr>
+        <w:t>transform(</w:t>
+      </w:r>
+      <w:proofErr w:type="spellStart"/>
+      <w:proofErr w:type="gramEnd"/>
+      <w:r>
+        <w:rPr>
+          <w:rFonts w:ascii="Courier New" w:hAnsi="Courier New" w:cs="Courier New"/>
+          <w:sz w:val="18"/>
+          <w:szCs w:val="18"/>
+        </w:rPr>
+        <w:t>arr</w:t>
+      </w:r>
+      <w:proofErr w:type="spellEnd"/>
+      <w:r>
+        <w:rPr>
+          <w:rFonts w:ascii="Courier New" w:hAnsi="Courier New" w:cs="Courier New"/>
+          <w:sz w:val="18"/>
+          <w:szCs w:val="18"/>
+        </w:rPr>
+        <w:t xml:space="preserve">, </w:t>
+      </w:r>
+      <w:proofErr w:type="spellStart"/>
+      <w:r>
+        <w:rPr>
+          <w:rFonts w:ascii="Courier New" w:hAnsi="Courier New" w:cs="Courier New"/>
+          <w:sz w:val="18"/>
+          <w:szCs w:val="18"/>
+        </w:rPr>
+        <w:t>arr+n</w:t>
+      </w:r>
+      <w:proofErr w:type="spellEnd"/>
+      <w:r>
+        <w:rPr>
+          <w:rFonts w:ascii="Courier New" w:hAnsi="Courier New" w:cs="Courier New"/>
+          <w:sz w:val="18"/>
+          <w:szCs w:val="18"/>
+        </w:rPr>
+        <w:t xml:space="preserve">, </w:t>
+      </w:r>
+      <w:proofErr w:type="spellStart"/>
+      <w:r>
+        <w:rPr>
+          <w:rFonts w:ascii="Courier New" w:hAnsi="Courier New" w:cs="Courier New"/>
+          <w:sz w:val="18"/>
+          <w:szCs w:val="18"/>
+        </w:rPr>
+        <w:t>arr</w:t>
+      </w:r>
+      <w:proofErr w:type="spellEnd"/>
+      <w:r>
+        <w:rPr>
+          <w:rFonts w:ascii="Courier New" w:hAnsi="Courier New" w:cs="Courier New"/>
+          <w:sz w:val="18"/>
+          <w:szCs w:val="18"/>
+        </w:rPr>
+        <w:t xml:space="preserve">, </w:t>
+      </w:r>
+      <w:proofErr w:type="spellStart"/>
+      <w:r>
+        <w:rPr>
+          <w:rFonts w:ascii="Courier New" w:hAnsi="Courier New" w:cs="Courier New"/>
+          <w:sz w:val="18"/>
+          <w:szCs w:val="18"/>
+        </w:rPr>
+        <w:t>obj</w:t>
+      </w:r>
+      <w:proofErr w:type="spellEnd"/>
+      <w:r>
+        <w:rPr>
+          <w:rFonts w:ascii="Courier New" w:hAnsi="Courier New" w:cs="Courier New"/>
+          <w:sz w:val="18"/>
+          <w:szCs w:val="18"/>
+        </w:rPr>
+        <w:t>);</w:t>
       </w:r>
     </w:p>
     <w:p/>
@@ -2230,7 +2457,6 @@
           <w:sz w:val="36"/>
           <w:szCs w:val="36"/>
         </w:rPr>
-        <w:lastRenderedPageBreak/>
         <w:t>Classes</w:t>
       </w:r>
     </w:p>
@@ -2302,7 +2528,25 @@
           <w:sz w:val="22"/>
           <w:szCs w:val="22"/>
         </w:rPr>
-        <w:t xml:space="preserve">&gt; A class declaration can contain static object of </w:t>
+        <w:t xml:space="preserve">&gt; A class declaration can contain static object </w:t>
+      </w:r>
+      <w:r>
+        <w:rPr>
+          <w:rFonts w:asciiTheme="minorHAnsi" w:hAnsiTheme="minorHAnsi"/>
+          <w:color w:val="000000"/>
+          <w:sz w:val="22"/>
+          <w:szCs w:val="22"/>
+        </w:rPr>
+        <w:t xml:space="preserve">or pointer </w:t>
+      </w:r>
+      <w:r>
+        <w:rPr>
+          <w:rFonts w:asciiTheme="minorHAnsi" w:hAnsiTheme="minorHAnsi"/>
+          <w:color w:val="000000"/>
+          <w:sz w:val="22"/>
+          <w:szCs w:val="22"/>
+        </w:rPr>
+        <w:t xml:space="preserve">of </w:t>
       </w:r>
       <w:r>
         <w:rPr>
@@ -3161,21 +3405,53 @@
         <w:rPr>
           <w:rFonts w:asciiTheme="minorHAnsi" w:hAnsiTheme="minorHAnsi"/>
         </w:rPr>
-        <w:t>&gt; A static member function shall not be declared const</w:t>
-      </w:r>
-      <w:proofErr w:type="gramStart"/>
-      <w:r>
-        <w:rPr>
-          <w:rFonts w:asciiTheme="minorHAnsi" w:hAnsiTheme="minorHAnsi"/>
-        </w:rPr>
-        <w:t>,  volatile</w:t>
-      </w:r>
-      <w:proofErr w:type="gramEnd"/>
-      <w:r>
-        <w:rPr>
-          <w:rFonts w:asciiTheme="minorHAnsi" w:hAnsiTheme="minorHAnsi"/>
-        </w:rPr>
-        <w:t>, or const volatile  because there is no instance to which const or volatile can be applied to in calling that function.</w:t>
+        <w:t xml:space="preserve">&gt; A static member function shall not be declared </w:t>
+      </w:r>
+      <w:proofErr w:type="spellStart"/>
+      <w:r>
+        <w:rPr>
+          <w:rFonts w:asciiTheme="minorHAnsi" w:hAnsiTheme="minorHAnsi"/>
+        </w:rPr>
+        <w:t>const</w:t>
+      </w:r>
+      <w:proofErr w:type="spellEnd"/>
+      <w:r>
+        <w:rPr>
+          <w:rFonts w:asciiTheme="minorHAnsi" w:hAnsiTheme="minorHAnsi"/>
+        </w:rPr>
+        <w:t>, volatile</w:t>
+      </w:r>
+      <w:r>
+        <w:rPr>
+          <w:rFonts w:asciiTheme="minorHAnsi" w:hAnsiTheme="minorHAnsi"/>
+        </w:rPr>
+        <w:t xml:space="preserve">, or </w:t>
+      </w:r>
+      <w:proofErr w:type="spellStart"/>
+      <w:r>
+        <w:rPr>
+          <w:rFonts w:asciiTheme="minorHAnsi" w:hAnsiTheme="minorHAnsi"/>
+        </w:rPr>
+        <w:t>const</w:t>
+      </w:r>
+      <w:proofErr w:type="spellEnd"/>
+      <w:r>
+        <w:rPr>
+          <w:rFonts w:asciiTheme="minorHAnsi" w:hAnsiTheme="minorHAnsi"/>
+        </w:rPr>
+        <w:t xml:space="preserve"> </w:t>
+      </w:r>
+      <w:r>
+        <w:rPr>
+          <w:rFonts w:asciiTheme="minorHAnsi" w:hAnsiTheme="minorHAnsi"/>
+        </w:rPr>
+        <w:t>volatile because</w:t>
+      </w:r>
+      <w:r>
+        <w:rPr>
+          <w:rFonts w:asciiTheme="minorHAnsi" w:hAnsiTheme="minorHAnsi"/>
+        </w:rPr>
+        <w:t xml:space="preserve"> there is no instance to which const or volatile can be applied to in calling that function.</w:t>
       </w:r>
     </w:p>
     <w:p>
@@ -3574,6 +3850,7 @@
     </w:p>
     <w:p>
       <w:r>
+        <w:lastRenderedPageBreak/>
         <w:t>&gt; Constructor cannot be static member function.</w:t>
       </w:r>
     </w:p>
@@ -3696,7 +3973,6 @@
         <w:rPr>
           <w:rFonts w:ascii="Courier New" w:hAnsi="Courier New" w:cs="Courier New"/>
         </w:rPr>
-        <w:lastRenderedPageBreak/>
         <w:t xml:space="preserve">  </w:t>
       </w:r>
       <w:proofErr w:type="spellStart"/>
@@ -4044,7 +4320,11 @@
         <w:t>&gt; We should put data members in constructor body if the data</w:t>
       </w:r>
       <w:r>
-        <w:t xml:space="preserve"> members require ‘this’ pointer or we have to assign specific values to array.</w:t>
+        <w:t xml:space="preserve"> members require ‘this’ pointer or we </w:t>
+      </w:r>
+      <w:r>
+        <w:lastRenderedPageBreak/>
+        <w:t>have to assign specific values to array.</w:t>
       </w:r>
     </w:p>
     <w:p>
@@ -4092,7 +4372,6 @@
           <w:sz w:val="28"/>
           <w:szCs w:val="28"/>
         </w:rPr>
-        <w:lastRenderedPageBreak/>
         <w:t>O</w:t>
       </w:r>
       <w:r>
@@ -4951,9 +5230,13 @@
       <w:r>
         <w:t>&gt; Rather than making the variable static in a file, place them in unnamed namespace, they will behave just like a static global with internal linkage only.</w:t>
       </w:r>
-    </w:p>
-    <w:p>
-      <w:r>
+      <w:r>
+        <w:t xml:space="preserve"> Further helpful use of unnamed namespaces is that we can encapsulate class as well.</w:t>
+      </w:r>
+    </w:p>
+    <w:p>
+      <w:r>
+        <w:lastRenderedPageBreak/>
         <w:t xml:space="preserve">&gt; </w:t>
       </w:r>
       <w:r>
@@ -4996,20 +5279,6 @@
     </w:p>
     <w:p>
       <w:r>
-        <w:t xml:space="preserve">&gt; </w:t>
-      </w:r>
-      <w:r>
-        <w:t>Const</w:t>
-      </w:r>
-      <w:r>
-        <w:t xml:space="preserve"> variable declared in the class has static linkage by default</w:t>
-      </w:r>
-      <w:r>
-        <w:t>.</w:t>
-      </w:r>
-    </w:p>
-    <w:p>
-      <w:r>
         <w:t>&gt; Mutable is also a storage class specifier, which allows const member function and object to modify its value.</w:t>
       </w:r>
     </w:p>
@@ -5020,7 +5289,6 @@
     </w:p>
     <w:p>
       <w:r>
-        <w:lastRenderedPageBreak/>
         <w:t xml:space="preserve"> &gt; Static data members are initialized and destroyed exactly like non-local objects</w:t>
       </w:r>
     </w:p>
@@ -5086,6 +5354,7 @@
           <w:szCs w:val="20"/>
         </w:rPr>
       </w:pPr>
+      <w:proofErr w:type="spellStart"/>
       <w:proofErr w:type="gramStart"/>
       <w:r>
         <w:rPr>
@@ -5095,6 +5364,7 @@
         </w:rPr>
         <w:t>const</w:t>
       </w:r>
+      <w:proofErr w:type="spellEnd"/>
       <w:proofErr w:type="gramEnd"/>
       <w:r>
         <w:rPr>
@@ -5163,7 +5433,25 @@
           <w:sz w:val="20"/>
           <w:szCs w:val="20"/>
         </w:rPr>
-        <w:t xml:space="preserve"> const </w:t>
+        <w:t xml:space="preserve"> </w:t>
+      </w:r>
+      <w:proofErr w:type="spellStart"/>
+      <w:r>
+        <w:rPr>
+          <w:rFonts w:ascii="Courier New" w:hAnsi="Courier New" w:cs="Courier New"/>
+          <w:sz w:val="20"/>
+          <w:szCs w:val="20"/>
+        </w:rPr>
+        <w:t>const</w:t>
+      </w:r>
+      <w:proofErr w:type="spellEnd"/>
+      <w:r>
+        <w:rPr>
+          <w:rFonts w:ascii="Courier New" w:hAnsi="Courier New" w:cs="Courier New"/>
+          <w:sz w:val="20"/>
+          <w:szCs w:val="20"/>
+        </w:rPr>
+        <w:t xml:space="preserve"> </w:t>
       </w:r>
       <w:proofErr w:type="spellStart"/>
       <w:r>
@@ -5698,6 +5986,7 @@
     </w:p>
     <w:p>
       <w:r>
+        <w:lastRenderedPageBreak/>
         <w:t xml:space="preserve">The expression ++*p has two operators of same precedence, so compiler looks for </w:t>
       </w:r>
       <w:r>
@@ -5767,11 +6056,7 @@
       </w:r>
       <w:proofErr w:type="spellEnd"/>
       <w:r>
-        <w:t xml:space="preserve">), should return a reference to the </w:t>
-      </w:r>
-      <w:r>
-        <w:lastRenderedPageBreak/>
-        <w:t>modified value.</w:t>
+        <w:t>), should return a reference to the modified value.</w:t>
       </w:r>
     </w:p>
     <w:p/>
@@ -6704,6 +6989,7 @@
     </w:p>
     <w:p>
       <w:r>
+        <w:lastRenderedPageBreak/>
         <w:t xml:space="preserve">d) </w:t>
       </w:r>
       <w:proofErr w:type="gramStart"/>
@@ -6754,9 +7040,14 @@
       <w:r>
         <w:t xml:space="preserve">&gt; </w:t>
       </w:r>
-      <w:proofErr w:type="gramStart"/>
-      <w:r>
-        <w:t>sizeof(</w:t>
+      <w:proofErr w:type="spellStart"/>
+      <w:proofErr w:type="gramStart"/>
+      <w:r>
+        <w:t>sizeof</w:t>
+      </w:r>
+      <w:proofErr w:type="spellEnd"/>
+      <w:r>
+        <w:t>(</w:t>
       </w:r>
       <w:proofErr w:type="spellStart"/>
       <w:proofErr w:type="gramEnd"/>
@@ -6951,7 +7242,25 @@
           <w:sz w:val="20"/>
           <w:szCs w:val="20"/>
         </w:rPr>
-        <w:t xml:space="preserve"> *p = static_cast&lt;</w:t>
+        <w:t xml:space="preserve"> *p = </w:t>
+      </w:r>
+      <w:proofErr w:type="spellStart"/>
+      <w:r>
+        <w:rPr>
+          <w:rFonts w:ascii="Courier New" w:hAnsi="Courier New" w:cs="Courier New"/>
+          <w:sz w:val="20"/>
+          <w:szCs w:val="20"/>
+        </w:rPr>
+        <w:t>static_cast</w:t>
+      </w:r>
+      <w:proofErr w:type="spellEnd"/>
+      <w:r>
+        <w:rPr>
+          <w:rFonts w:ascii="Courier New" w:hAnsi="Courier New" w:cs="Courier New"/>
+          <w:sz w:val="20"/>
+          <w:szCs w:val="20"/>
+        </w:rPr>
+        <w:t>&lt;</w:t>
       </w:r>
       <w:proofErr w:type="spellStart"/>
       <w:r>
@@ -7062,12 +7371,15 @@
     <w:p/>
     <w:p>
       <w:r>
+        <w:lastRenderedPageBreak/>
         <w:t xml:space="preserve">&gt; </w:t>
       </w:r>
+      <w:proofErr w:type="spellStart"/>
       <w:proofErr w:type="gramStart"/>
       <w:r>
         <w:t>dynamic_cast</w:t>
       </w:r>
+      <w:proofErr w:type="spellEnd"/>
       <w:proofErr w:type="gramEnd"/>
       <w:r>
         <w:t xml:space="preserve"> uses </w:t>
@@ -7081,7 +7393,15 @@
       </w:r>
       <w:proofErr w:type="spellEnd"/>
       <w:r>
-        <w:t xml:space="preserve"> from vtable to determine </w:t>
+        <w:t xml:space="preserve"> from </w:t>
+      </w:r>
+      <w:proofErr w:type="spellStart"/>
+      <w:r>
+        <w:t>vtable</w:t>
+      </w:r>
+      <w:proofErr w:type="spellEnd"/>
+      <w:r>
+        <w:t xml:space="preserve"> to determine </w:t>
       </w:r>
       <w:r>
         <w:t xml:space="preserve">the validity of dynamic_cast. </w:t>
@@ -7704,7 +8024,6 @@
           <w:sz w:val="20"/>
           <w:szCs w:val="20"/>
         </w:rPr>
-        <w:lastRenderedPageBreak/>
         <w:t>cout</w:t>
       </w:r>
       <w:proofErr w:type="spellEnd"/>
@@ -7768,50 +8087,6 @@
       </w:r>
       <w:r>
         <w:t>Virtual table is created in each class which has either a virtual function or inherits from a class that has a virtual function. The base class pointer points to a derived class object when runtime polymorphism is realized. Hence, vtable of derived class is referred.</w:t>
-      </w:r>
-    </w:p>
-    <w:p>
-      <w:r>
-        <w:t xml:space="preserve">&gt; </w:t>
-      </w:r>
-      <w:r>
-        <w:t xml:space="preserve">The derived class </w:t>
-      </w:r>
-      <w:r>
-        <w:t xml:space="preserve">inherits </w:t>
-      </w:r>
-      <w:r>
-        <w:t xml:space="preserve">vtable </w:t>
-      </w:r>
-      <w:r>
-        <w:t>of base class as well (basically implementation defined)</w:t>
-      </w:r>
-    </w:p>
-    <w:p>
-      <w:r>
-        <w:t xml:space="preserve">&gt; </w:t>
-      </w:r>
-      <w:r>
-        <w:t xml:space="preserve">A call to virtual function from base class constructor while that constructor is invoked via polymorphism will call base class virtual function </w:t>
-      </w:r>
-      <w:r>
-        <w:t>because</w:t>
-      </w:r>
-      <w:r>
-        <w:t xml:space="preserve"> derived won't be created by that time.</w:t>
-      </w:r>
-    </w:p>
-    <w:p>
-      <w:r>
-        <w:t>&gt; *</w:t>
-      </w:r>
-      <w:proofErr w:type="spellStart"/>
-      <w:r>
-        <w:t>vptr</w:t>
-      </w:r>
-      <w:proofErr w:type="spellEnd"/>
-      <w:r>
-        <w:t xml:space="preserve"> is associated with each object</w:t>
       </w:r>
     </w:p>
     <w:p>
@@ -7961,11 +8236,6 @@
     <w:p/>
     <w:p/>
     <w:p/>
-    <w:p/>
-    <w:p/>
-    <w:p/>
-    <w:p/>
-    <w:p/>
     <w:p>
       <w:pPr>
         <w:rPr>
@@ -7978,6 +8248,7 @@
           <w:rFonts w:asciiTheme="minorHAnsi" w:hAnsiTheme="minorHAnsi"/>
           <w:b/>
         </w:rPr>
+        <w:lastRenderedPageBreak/>
         <w:t>VTABLE</w:t>
       </w:r>
     </w:p>
@@ -8123,6 +8394,38 @@
         </w:rPr>
         <w:t xml:space="preserve"> Base {</w:t>
       </w:r>
+      <w:r>
+        <w:rPr>
+          <w:rFonts w:ascii="Courier New" w:hAnsi="Courier New" w:cs="Courier New"/>
+          <w:sz w:val="20"/>
+          <w:szCs w:val="20"/>
+        </w:rPr>
+        <w:softHyphen/>
+      </w:r>
+      <w:r>
+        <w:rPr>
+          <w:rFonts w:ascii="Courier New" w:hAnsi="Courier New" w:cs="Courier New"/>
+          <w:sz w:val="20"/>
+          <w:szCs w:val="20"/>
+        </w:rPr>
+        <w:softHyphen/>
+      </w:r>
+      <w:r>
+        <w:rPr>
+          <w:rFonts w:ascii="Courier New" w:hAnsi="Courier New" w:cs="Courier New"/>
+          <w:sz w:val="20"/>
+          <w:szCs w:val="20"/>
+        </w:rPr>
+        <w:softHyphen/>
+      </w:r>
+      <w:r>
+        <w:rPr>
+          <w:rFonts w:ascii="Courier New" w:hAnsi="Courier New" w:cs="Courier New"/>
+          <w:sz w:val="20"/>
+          <w:szCs w:val="20"/>
+        </w:rPr>
+        <w:softHyphen/>
+      </w:r>
     </w:p>
     <w:p>
       <w:pPr>
@@ -8472,14 +8775,24 @@
         </w:rPr>
         <w:t xml:space="preserve"> Base::__</w:t>
       </w:r>
-      <w:proofErr w:type="gramStart"/>
-      <w:r>
-        <w:rPr>
-          <w:rFonts w:ascii="Courier New" w:hAnsi="Courier New" w:cs="Courier New"/>
-          <w:sz w:val="20"/>
-          <w:szCs w:val="20"/>
-        </w:rPr>
-        <w:t>vtable[</w:t>
+      <w:proofErr w:type="spellStart"/>
+      <w:proofErr w:type="gramStart"/>
+      <w:r>
+        <w:rPr>
+          <w:rFonts w:ascii="Courier New" w:hAnsi="Courier New" w:cs="Courier New"/>
+          <w:sz w:val="20"/>
+          <w:szCs w:val="20"/>
+        </w:rPr>
+        <w:t>vtable</w:t>
+      </w:r>
+      <w:proofErr w:type="spellEnd"/>
+      <w:r>
+        <w:rPr>
+          <w:rFonts w:ascii="Courier New" w:hAnsi="Courier New" w:cs="Courier New"/>
+          <w:sz w:val="20"/>
+          <w:szCs w:val="20"/>
+        </w:rPr>
+        <w:t>[</w:t>
       </w:r>
       <w:proofErr w:type="gramEnd"/>
       <w:r>
@@ -8695,7 +9008,25 @@
           <w:sz w:val="20"/>
           <w:szCs w:val="20"/>
         </w:rPr>
-        <w:t>(&amp;Base::__vtable[0])</w:t>
+        <w:t>(&amp;Base::__</w:t>
+      </w:r>
+      <w:proofErr w:type="spellStart"/>
+      <w:r>
+        <w:rPr>
+          <w:rFonts w:ascii="Courier New" w:hAnsi="Courier New" w:cs="Courier New"/>
+          <w:sz w:val="20"/>
+          <w:szCs w:val="20"/>
+        </w:rPr>
+        <w:t>vtable</w:t>
+      </w:r>
+      <w:proofErr w:type="spellEnd"/>
+      <w:r>
+        <w:rPr>
+          <w:rFonts w:ascii="Courier New" w:hAnsi="Courier New" w:cs="Courier New"/>
+          <w:sz w:val="20"/>
+          <w:szCs w:val="20"/>
+        </w:rPr>
+        <w:t>[0])</w:t>
       </w:r>
     </w:p>
     <w:p>
@@ -8779,14 +9110,24 @@
         </w:rPr>
         <w:t xml:space="preserve"> Der::__</w:t>
       </w:r>
-      <w:proofErr w:type="gramStart"/>
-      <w:r>
-        <w:rPr>
-          <w:rFonts w:ascii="Courier New" w:hAnsi="Courier New" w:cs="Courier New"/>
-          <w:sz w:val="20"/>
-          <w:szCs w:val="20"/>
-        </w:rPr>
-        <w:t>vtable[</w:t>
+      <w:proofErr w:type="spellStart"/>
+      <w:proofErr w:type="gramStart"/>
+      <w:r>
+        <w:rPr>
+          <w:rFonts w:ascii="Courier New" w:hAnsi="Courier New" w:cs="Courier New"/>
+          <w:sz w:val="20"/>
+          <w:szCs w:val="20"/>
+        </w:rPr>
+        <w:t>vtable</w:t>
+      </w:r>
+      <w:proofErr w:type="spellEnd"/>
+      <w:r>
+        <w:rPr>
+          <w:rFonts w:ascii="Courier New" w:hAnsi="Courier New" w:cs="Courier New"/>
+          <w:sz w:val="20"/>
+          <w:szCs w:val="20"/>
+        </w:rPr>
+        <w:t>[</w:t>
       </w:r>
       <w:proofErr w:type="gramEnd"/>
       <w:r>
@@ -9141,13 +9482,33 @@
           <w:szCs w:val="26"/>
         </w:rPr>
       </w:pPr>
-      <w:r>
+    </w:p>
+    <w:p>
+      <w:pPr>
         <w:rPr>
           <w:b/>
           <w:bCs/>
           <w:sz w:val="26"/>
           <w:szCs w:val="26"/>
         </w:rPr>
+      </w:pPr>
+    </w:p>
+    <w:p>
+      <w:pPr>
+        <w:rPr>
+          <w:b/>
+          <w:bCs/>
+          <w:sz w:val="26"/>
+          <w:szCs w:val="26"/>
+        </w:rPr>
+      </w:pPr>
+      <w:r>
+        <w:rPr>
+          <w:b/>
+          <w:bCs/>
+          <w:sz w:val="26"/>
+          <w:szCs w:val="26"/>
+        </w:rPr>
         <w:t>Exception Handling</w:t>
       </w:r>
     </w:p>
@@ -9361,23 +9722,69 @@
         </w:rPr>
         <w:t xml:space="preserve">1 = </w:t>
       </w:r>
-      <w:proofErr w:type="gramStart"/>
-      <w:r>
-        <w:rPr>
-          <w:rFonts w:ascii="Courier New" w:hAnsi="Courier New" w:cs="Courier New"/>
-          <w:sz w:val="20"/>
-          <w:szCs w:val="20"/>
-        </w:rPr>
-        <w:t>sizeof(</w:t>
-      </w:r>
-      <w:proofErr w:type="gramEnd"/>
-      <w:r>
-        <w:rPr>
-          <w:rFonts w:ascii="Courier New" w:hAnsi="Courier New" w:cs="Courier New"/>
-          <w:sz w:val="20"/>
-          <w:szCs w:val="20"/>
-        </w:rPr>
-        <w:t>char) ≤ sizeof(short) ≤ sizeof(</w:t>
+      <w:proofErr w:type="spellStart"/>
+      <w:proofErr w:type="gramStart"/>
+      <w:r>
+        <w:rPr>
+          <w:rFonts w:ascii="Courier New" w:hAnsi="Courier New" w:cs="Courier New"/>
+          <w:sz w:val="20"/>
+          <w:szCs w:val="20"/>
+        </w:rPr>
+        <w:t>sizeof</w:t>
+      </w:r>
+      <w:proofErr w:type="spellEnd"/>
+      <w:r>
+        <w:rPr>
+          <w:rFonts w:ascii="Courier New" w:hAnsi="Courier New" w:cs="Courier New"/>
+          <w:sz w:val="20"/>
+          <w:szCs w:val="20"/>
+        </w:rPr>
+        <w:t>(</w:t>
+      </w:r>
+      <w:proofErr w:type="gramEnd"/>
+      <w:r>
+        <w:rPr>
+          <w:rFonts w:ascii="Courier New" w:hAnsi="Courier New" w:cs="Courier New"/>
+          <w:sz w:val="20"/>
+          <w:szCs w:val="20"/>
+        </w:rPr>
+        <w:t xml:space="preserve">char) ≤ </w:t>
+      </w:r>
+      <w:proofErr w:type="spellStart"/>
+      <w:r>
+        <w:rPr>
+          <w:rFonts w:ascii="Courier New" w:hAnsi="Courier New" w:cs="Courier New"/>
+          <w:sz w:val="20"/>
+          <w:szCs w:val="20"/>
+        </w:rPr>
+        <w:t>sizeof</w:t>
+      </w:r>
+      <w:proofErr w:type="spellEnd"/>
+      <w:r>
+        <w:rPr>
+          <w:rFonts w:ascii="Courier New" w:hAnsi="Courier New" w:cs="Courier New"/>
+          <w:sz w:val="20"/>
+          <w:szCs w:val="20"/>
+        </w:rPr>
+        <w:t xml:space="preserve">(short) ≤ </w:t>
+      </w:r>
+      <w:proofErr w:type="spellStart"/>
+      <w:r>
+        <w:rPr>
+          <w:rFonts w:ascii="Courier New" w:hAnsi="Courier New" w:cs="Courier New"/>
+          <w:sz w:val="20"/>
+          <w:szCs w:val="20"/>
+        </w:rPr>
+        <w:t>sizeof</w:t>
+      </w:r>
+      <w:proofErr w:type="spellEnd"/>
+      <w:r>
+        <w:rPr>
+          <w:rFonts w:ascii="Courier New" w:hAnsi="Courier New" w:cs="Courier New"/>
+          <w:sz w:val="20"/>
+          <w:szCs w:val="20"/>
+        </w:rPr>
+        <w:t>(</w:t>
       </w:r>
       <w:proofErr w:type="spellStart"/>
       <w:r>
@@ -9395,7 +9802,43 @@
           <w:sz w:val="20"/>
           <w:szCs w:val="20"/>
         </w:rPr>
-        <w:t>) ≤ sizeof(long) ≤ sizeof(long</w:t>
+        <w:t xml:space="preserve">) ≤ </w:t>
+      </w:r>
+      <w:proofErr w:type="spellStart"/>
+      <w:r>
+        <w:rPr>
+          <w:rFonts w:ascii="Courier New" w:hAnsi="Courier New" w:cs="Courier New"/>
+          <w:sz w:val="20"/>
+          <w:szCs w:val="20"/>
+        </w:rPr>
+        <w:t>sizeof</w:t>
+      </w:r>
+      <w:proofErr w:type="spellEnd"/>
+      <w:r>
+        <w:rPr>
+          <w:rFonts w:ascii="Courier New" w:hAnsi="Courier New" w:cs="Courier New"/>
+          <w:sz w:val="20"/>
+          <w:szCs w:val="20"/>
+        </w:rPr>
+        <w:t xml:space="preserve">(long) ≤ </w:t>
+      </w:r>
+      <w:proofErr w:type="spellStart"/>
+      <w:r>
+        <w:rPr>
+          <w:rFonts w:ascii="Courier New" w:hAnsi="Courier New" w:cs="Courier New"/>
+          <w:sz w:val="20"/>
+          <w:szCs w:val="20"/>
+        </w:rPr>
+        <w:t>sizeof</w:t>
+      </w:r>
+      <w:proofErr w:type="spellEnd"/>
+      <w:r>
+        <w:rPr>
+          <w:rFonts w:ascii="Courier New" w:hAnsi="Courier New" w:cs="Courier New"/>
+          <w:sz w:val="20"/>
+          <w:szCs w:val="20"/>
+        </w:rPr>
+        <w:t>(long</w:t>
       </w:r>
       <w:r>
         <w:rPr>
@@ -10971,10 +11414,7 @@
     </w:p>
     <w:p>
       <w:r>
-        <w:t xml:space="preserve">&gt; </w:t>
-      </w:r>
-      <w:r>
-        <w:t>To execute code before entering main you should declare a class, define a global object of it and do what you want in its constructor.</w:t>
+        <w:t>&gt; To execute code before entering main you should declare a class, define a global object of it and do what you want in its constructor.</w:t>
       </w:r>
     </w:p>
     <w:p/>
@@ -11312,7 +11752,25 @@
           <w:sz w:val="20"/>
           <w:szCs w:val="20"/>
         </w:rPr>
-        <w:t>) const;</w:t>
+        <w:t xml:space="preserve">) </w:t>
+      </w:r>
+      <w:proofErr w:type="spellStart"/>
+      <w:r>
+        <w:rPr>
+          <w:rFonts w:ascii="Courier New" w:hAnsi="Courier New" w:cs="Courier New"/>
+          <w:sz w:val="20"/>
+          <w:szCs w:val="20"/>
+        </w:rPr>
+        <w:t>const</w:t>
+      </w:r>
+      <w:proofErr w:type="spellEnd"/>
+      <w:r>
+        <w:rPr>
+          <w:rFonts w:ascii="Courier New" w:hAnsi="Courier New" w:cs="Courier New"/>
+          <w:sz w:val="20"/>
+          <w:szCs w:val="20"/>
+        </w:rPr>
+        <w:t>;</w:t>
       </w:r>
     </w:p>
     <w:p>
@@ -11383,7 +11841,25 @@
           <w:sz w:val="20"/>
           <w:szCs w:val="20"/>
         </w:rPr>
-        <w:t>) const;</w:t>
+        <w:t xml:space="preserve">) </w:t>
+      </w:r>
+      <w:proofErr w:type="spellStart"/>
+      <w:r>
+        <w:rPr>
+          <w:rFonts w:ascii="Courier New" w:hAnsi="Courier New" w:cs="Courier New"/>
+          <w:sz w:val="20"/>
+          <w:szCs w:val="20"/>
+        </w:rPr>
+        <w:t>const</w:t>
+      </w:r>
+      <w:proofErr w:type="spellEnd"/>
+      <w:r>
+        <w:rPr>
+          <w:rFonts w:ascii="Courier New" w:hAnsi="Courier New" w:cs="Courier New"/>
+          <w:sz w:val="20"/>
+          <w:szCs w:val="20"/>
+        </w:rPr>
+        <w:t>;</w:t>
       </w:r>
     </w:p>
     <w:p>
@@ -12368,7 +12844,15 @@
     <w:p/>
     <w:p>
       <w:r>
-        <w:t xml:space="preserve">Difference between const and </w:t>
+        <w:t xml:space="preserve">Difference between </w:t>
+      </w:r>
+      <w:proofErr w:type="spellStart"/>
+      <w:r>
+        <w:t>const</w:t>
+      </w:r>
+      <w:proofErr w:type="spellEnd"/>
+      <w:r>
+        <w:t xml:space="preserve"> and </w:t>
       </w:r>
       <w:proofErr w:type="spellStart"/>
       <w:r>
@@ -12401,10 +12885,12 @@
       </w:r>
     </w:p>
     <w:p>
+      <w:proofErr w:type="spellStart"/>
       <w:proofErr w:type="gramStart"/>
       <w:r>
         <w:t>const</w:t>
       </w:r>
+      <w:proofErr w:type="spellEnd"/>
       <w:proofErr w:type="gramEnd"/>
       <w:r>
         <w:t xml:space="preserve"> </w:t>
@@ -12922,6 +13408,8 @@
           <w:bCs/>
         </w:rPr>
       </w:pPr>
+      <w:bookmarkStart w:id="1" w:name="_GoBack"/>
+      <w:bookmarkEnd w:id="1"/>
       <w:r>
         <w:rPr>
           <w:rFonts w:asciiTheme="minorHAnsi" w:hAnsiTheme="minorHAnsi"/>
@@ -13372,12 +13860,20 @@
         </w:rPr>
         <w:t>(</w:t>
       </w:r>
+      <w:proofErr w:type="spellStart"/>
       <w:proofErr w:type="gramEnd"/>
       <w:r>
         <w:rPr>
           <w:lang w:val="fr-FR"/>
         </w:rPr>
-        <w:t>const T&amp; t) {</w:t>
+        <w:t>const</w:t>
+      </w:r>
+      <w:proofErr w:type="spellEnd"/>
+      <w:r>
+        <w:rPr>
+          <w:lang w:val="fr-FR"/>
+        </w:rPr>
+        <w:t xml:space="preserve"> T&amp; t) {</w:t>
       </w:r>
     </w:p>
     <w:p>
@@ -13543,7 +14039,15 @@
       <w:proofErr w:type="spellEnd"/>
       <w:proofErr w:type="gramEnd"/>
       <w:r>
-        <w:t xml:space="preserve"> T::value_type negate(const T&amp; t) {</w:t>
+        <w:t xml:space="preserve"> T::value_type negate(</w:t>
+      </w:r>
+      <w:proofErr w:type="spellStart"/>
+      <w:r>
+        <w:t>const</w:t>
+      </w:r>
+      <w:proofErr w:type="spellEnd"/>
+      <w:r>
+        <w:t xml:space="preserve"> T&amp; t) {</w:t>
       </w:r>
     </w:p>
     <w:p>
@@ -13842,91 +14346,99 @@
       </w:r>
       <w:proofErr w:type="spellEnd"/>
       <w:r>
+        <w:t xml:space="preserve">&amp; o, </w:t>
+      </w:r>
+      <w:proofErr w:type="spellStart"/>
+      <w:r>
+        <w:t>const</w:t>
+      </w:r>
+      <w:proofErr w:type="spellEnd"/>
+      <w:r>
+        <w:t xml:space="preserve"> Foo&lt;T&gt;&amp; x);</w:t>
+      </w:r>
+    </w:p>
+    <w:p>
+      <w:proofErr w:type="gramStart"/>
+      <w:r>
+        <w:t>and</w:t>
+      </w:r>
+      <w:proofErr w:type="gramEnd"/>
+      <w:r>
+        <w:t xml:space="preserve">, in class declaration add &lt;&gt; after friend </w:t>
+      </w:r>
+      <w:proofErr w:type="spellStart"/>
+      <w:r>
+        <w:t>fuction</w:t>
+      </w:r>
+      <w:proofErr w:type="spellEnd"/>
+      <w:r>
+        <w:t xml:space="preserve"> name</w:t>
+      </w:r>
+    </w:p>
+    <w:p>
+      <w:proofErr w:type="gramStart"/>
+      <w:r>
+        <w:t>friend</w:t>
+      </w:r>
+      <w:proofErr w:type="gramEnd"/>
+      <w:r>
+        <w:t xml:space="preserve"> </w:t>
+      </w:r>
+      <w:proofErr w:type="spellStart"/>
+      <w:r>
+        <w:t>std</w:t>
+      </w:r>
+      <w:proofErr w:type="spellEnd"/>
+      <w:r>
+        <w:t>::</w:t>
+      </w:r>
+      <w:proofErr w:type="spellStart"/>
+      <w:r>
+        <w:t>ostream</w:t>
+      </w:r>
+      <w:proofErr w:type="spellEnd"/>
+      <w:r>
+        <w:t>&amp; operator&lt;&lt; &lt;&gt; (</w:t>
+      </w:r>
+      <w:proofErr w:type="spellStart"/>
+      <w:r>
+        <w:t>std</w:t>
+      </w:r>
+      <w:proofErr w:type="spellEnd"/>
+      <w:r>
+        <w:t>::</w:t>
+      </w:r>
+      <w:proofErr w:type="spellStart"/>
+      <w:r>
+        <w:t>ostream</w:t>
+      </w:r>
+      <w:proofErr w:type="spellEnd"/>
+      <w:r>
         <w:t>&amp; o, const Foo&lt;T&gt;&amp; x);</w:t>
       </w:r>
     </w:p>
-    <w:p>
-      <w:proofErr w:type="gramStart"/>
-      <w:r>
-        <w:t>and</w:t>
-      </w:r>
-      <w:proofErr w:type="gramEnd"/>
-      <w:r>
-        <w:t xml:space="preserve">, in class declaration add &lt;&gt; after friend </w:t>
-      </w:r>
-      <w:proofErr w:type="spellStart"/>
-      <w:r>
-        <w:t>fuction</w:t>
-      </w:r>
-      <w:proofErr w:type="spellEnd"/>
-      <w:r>
-        <w:t xml:space="preserve"> name</w:t>
-      </w:r>
-    </w:p>
-    <w:p>
-      <w:proofErr w:type="gramStart"/>
-      <w:r>
-        <w:t>friend</w:t>
-      </w:r>
-      <w:proofErr w:type="gramEnd"/>
+    <w:p/>
+    <w:p/>
+    <w:p/>
+    <w:p>
+      <w:proofErr w:type="gramStart"/>
+      <w:r>
+        <w:t>comma</w:t>
+      </w:r>
+      <w:proofErr w:type="gramEnd"/>
+      <w:r>
+        <w:t xml:space="preserve"> as an operator returns the right operand after executing left side, its use is in for loop where there is </w:t>
+      </w:r>
+      <w:proofErr w:type="spellStart"/>
+      <w:r>
+        <w:t>inc.</w:t>
+      </w:r>
+      <w:proofErr w:type="spellEnd"/>
       <w:r>
         <w:t xml:space="preserve"> </w:t>
       </w:r>
       <w:proofErr w:type="spellStart"/>
       <w:r>
-        <w:t>std</w:t>
-      </w:r>
-      <w:proofErr w:type="spellEnd"/>
-      <w:r>
-        <w:t>::</w:t>
-      </w:r>
-      <w:proofErr w:type="spellStart"/>
-      <w:r>
-        <w:t>ostream</w:t>
-      </w:r>
-      <w:proofErr w:type="spellEnd"/>
-      <w:r>
-        <w:t>&amp; operator&lt;&lt; &lt;&gt; (</w:t>
-      </w:r>
-      <w:proofErr w:type="spellStart"/>
-      <w:r>
-        <w:t>std</w:t>
-      </w:r>
-      <w:proofErr w:type="spellEnd"/>
-      <w:r>
-        <w:t>::</w:t>
-      </w:r>
-      <w:proofErr w:type="spellStart"/>
-      <w:r>
-        <w:t>ostream</w:t>
-      </w:r>
-      <w:proofErr w:type="spellEnd"/>
-      <w:r>
-        <w:t>&amp; o, const Foo&lt;T&gt;&amp; x);</w:t>
-      </w:r>
-    </w:p>
-    <w:p/>
-    <w:p/>
-    <w:p/>
-    <w:p>
-      <w:proofErr w:type="gramStart"/>
-      <w:r>
-        <w:t>comma</w:t>
-      </w:r>
-      <w:proofErr w:type="gramEnd"/>
-      <w:r>
-        <w:t xml:space="preserve"> as an operator returns the right operand after executing left side, its use is in for loop where there is </w:t>
-      </w:r>
-      <w:proofErr w:type="spellStart"/>
-      <w:r>
-        <w:t>inc.</w:t>
-      </w:r>
-      <w:proofErr w:type="spellEnd"/>
-      <w:r>
-        <w:t xml:space="preserve"> </w:t>
-      </w:r>
-      <w:proofErr w:type="spellStart"/>
-      <w:r>
         <w:t>dec.</w:t>
       </w:r>
       <w:proofErr w:type="spellEnd"/>
@@ -14090,11 +14602,6 @@
       <w:proofErr w:type="spellEnd"/>
       <w:r>
         <w:t xml:space="preserve"> will give error )</w:t>
-      </w:r>
-    </w:p>
-    <w:p>
-      <w:r>
-        <w:t>A string literal initialization appends '\0'</w:t>
       </w:r>
     </w:p>
     <w:p>
@@ -14630,6 +15137,7 @@
           <w:szCs w:val="20"/>
           <w:shd w:val="clear" w:color="auto" w:fill="ADE0C1"/>
         </w:rPr>
+        <w:lastRenderedPageBreak/>
         <w:t>In C, if a macro is not defined, the pre-processor assigns 0 to it by default.</w:t>
       </w:r>
     </w:p>
@@ -15707,7 +16215,6 @@
         <w:rPr>
           <w:color w:val="000000"/>
         </w:rPr>
-        <w:lastRenderedPageBreak/>
         <w:t>bitset</w:t>
       </w:r>
       <w:proofErr w:type="spellEnd"/>
@@ -15756,6 +16263,121 @@
           <w:color w:val="000000"/>
         </w:rPr>
       </w:pPr>
+      <w:proofErr w:type="spellStart"/>
+      <w:proofErr w:type="gramStart"/>
+      <w:r>
+        <w:rPr>
+          <w:rFonts w:ascii="Courier New" w:hAnsi="Courier New" w:cs="Courier New"/>
+          <w:color w:val="000000"/>
+          <w:sz w:val="20"/>
+          <w:szCs w:val="20"/>
+        </w:rPr>
+        <w:t>strtok</w:t>
+      </w:r>
+      <w:proofErr w:type="spellEnd"/>
+      <w:r>
+        <w:rPr>
+          <w:rFonts w:ascii="Courier New" w:hAnsi="Courier New" w:cs="Courier New"/>
+          <w:color w:val="000000"/>
+          <w:sz w:val="20"/>
+          <w:szCs w:val="20"/>
+        </w:rPr>
+        <w:t>(</w:t>
+      </w:r>
+      <w:proofErr w:type="gramEnd"/>
+      <w:r>
+        <w:rPr>
+          <w:rFonts w:ascii="Courier New" w:hAnsi="Courier New" w:cs="Courier New"/>
+          <w:color w:val="000000"/>
+          <w:sz w:val="20"/>
+          <w:szCs w:val="20"/>
+        </w:rPr>
+        <w:t>)</w:t>
+      </w:r>
+      <w:r>
+        <w:rPr>
+          <w:color w:val="000000"/>
+        </w:rPr>
+        <w:t xml:space="preserve"> is not</w:t>
+      </w:r>
+      <w:r>
+        <w:rPr>
+          <w:color w:val="000000"/>
+        </w:rPr>
+        <w:t xml:space="preserve"> re-entrant while </w:t>
+      </w:r>
+      <w:proofErr w:type="spellStart"/>
+      <w:r>
+        <w:rPr>
+          <w:rFonts w:ascii="Courier New" w:hAnsi="Courier New" w:cs="Courier New"/>
+          <w:color w:val="000000"/>
+          <w:sz w:val="20"/>
+          <w:szCs w:val="20"/>
+        </w:rPr>
+        <w:t>strtok_r</w:t>
+      </w:r>
+      <w:proofErr w:type="spellEnd"/>
+      <w:r>
+        <w:rPr>
+          <w:rFonts w:ascii="Courier New" w:hAnsi="Courier New" w:cs="Courier New"/>
+          <w:color w:val="000000"/>
+          <w:sz w:val="20"/>
+          <w:szCs w:val="20"/>
+        </w:rPr>
+        <w:t>()</w:t>
+      </w:r>
+      <w:r>
+        <w:rPr>
+          <w:color w:val="000000"/>
+        </w:rPr>
+        <w:t xml:space="preserve"> is, </w:t>
+      </w:r>
+      <w:r>
+        <w:rPr>
+          <w:color w:val="000000"/>
+        </w:rPr>
+        <w:t xml:space="preserve">because </w:t>
+      </w:r>
+      <w:proofErr w:type="spellStart"/>
+      <w:r>
+        <w:rPr>
+          <w:rFonts w:ascii="Courier New" w:hAnsi="Courier New" w:cs="Courier New"/>
+          <w:color w:val="000000"/>
+          <w:sz w:val="20"/>
+          <w:szCs w:val="20"/>
+        </w:rPr>
+        <w:t>strtok</w:t>
+      </w:r>
+      <w:proofErr w:type="spellEnd"/>
+      <w:r>
+        <w:rPr>
+          <w:rFonts w:ascii="Courier New" w:hAnsi="Courier New" w:cs="Courier New"/>
+          <w:color w:val="000000"/>
+          <w:sz w:val="20"/>
+          <w:szCs w:val="20"/>
+        </w:rPr>
+        <w:t>()</w:t>
+      </w:r>
+      <w:r>
+        <w:rPr>
+          <w:color w:val="000000"/>
+        </w:rPr>
+        <w:t xml:space="preserve"> maintains its state in global variable. </w:t>
+      </w:r>
+      <w:proofErr w:type="gramStart"/>
+      <w:r>
+        <w:rPr>
+          <w:color w:val="000000"/>
+        </w:rPr>
+        <w:t>hence</w:t>
+      </w:r>
+      <w:proofErr w:type="gramEnd"/>
+      <w:r>
+        <w:rPr>
+          <w:color w:val="000000"/>
+        </w:rPr>
+        <w:t>, it cannot be called by same thread at 2 places.</w:t>
+      </w:r>
     </w:p>
     <w:p>
       <w:pPr>
@@ -15764,12 +16386,6 @@
           <w:color w:val="000000"/>
         </w:rPr>
       </w:pPr>
-      <w:r>
-        <w:rPr>
-          <w:color w:val="000000"/>
-        </w:rPr>
-        <w:t>Within C++, a polymorphic class is one that contains either an inherited or declared virtual function.</w:t>
-      </w:r>
     </w:p>
     <w:p>
       <w:pPr>
@@ -15778,6 +16394,12 @@
           <w:color w:val="000000"/>
         </w:rPr>
       </w:pPr>
+      <w:r>
+        <w:rPr>
+          <w:color w:val="000000"/>
+        </w:rPr>
+        <w:t>To overload Iterator in C++, encapsulate the pointer to linked list inside the class iterator.</w:t>
+      </w:r>
     </w:p>
     <w:p>
       <w:pPr>
@@ -15786,121 +16408,6 @@
           <w:color w:val="000000"/>
         </w:rPr>
       </w:pPr>
-      <w:proofErr w:type="spellStart"/>
-      <w:proofErr w:type="gramStart"/>
-      <w:r>
-        <w:rPr>
-          <w:rFonts w:ascii="Courier New" w:hAnsi="Courier New" w:cs="Courier New"/>
-          <w:color w:val="000000"/>
-          <w:sz w:val="20"/>
-          <w:szCs w:val="20"/>
-        </w:rPr>
-        <w:t>strtok</w:t>
-      </w:r>
-      <w:proofErr w:type="spellEnd"/>
-      <w:r>
-        <w:rPr>
-          <w:rFonts w:ascii="Courier New" w:hAnsi="Courier New" w:cs="Courier New"/>
-          <w:color w:val="000000"/>
-          <w:sz w:val="20"/>
-          <w:szCs w:val="20"/>
-        </w:rPr>
-        <w:t>(</w:t>
-      </w:r>
-      <w:proofErr w:type="gramEnd"/>
-      <w:r>
-        <w:rPr>
-          <w:rFonts w:ascii="Courier New" w:hAnsi="Courier New" w:cs="Courier New"/>
-          <w:color w:val="000000"/>
-          <w:sz w:val="20"/>
-          <w:szCs w:val="20"/>
-        </w:rPr>
-        <w:t>)</w:t>
-      </w:r>
-      <w:r>
-        <w:rPr>
-          <w:color w:val="000000"/>
-        </w:rPr>
-        <w:t xml:space="preserve"> is not</w:t>
-      </w:r>
-      <w:r>
-        <w:rPr>
-          <w:color w:val="000000"/>
-        </w:rPr>
-        <w:t xml:space="preserve"> re-entrant while </w:t>
-      </w:r>
-      <w:proofErr w:type="spellStart"/>
-      <w:r>
-        <w:rPr>
-          <w:rFonts w:ascii="Courier New" w:hAnsi="Courier New" w:cs="Courier New"/>
-          <w:color w:val="000000"/>
-          <w:sz w:val="20"/>
-          <w:szCs w:val="20"/>
-        </w:rPr>
-        <w:t>strtok_r</w:t>
-      </w:r>
-      <w:proofErr w:type="spellEnd"/>
-      <w:r>
-        <w:rPr>
-          <w:rFonts w:ascii="Courier New" w:hAnsi="Courier New" w:cs="Courier New"/>
-          <w:color w:val="000000"/>
-          <w:sz w:val="20"/>
-          <w:szCs w:val="20"/>
-        </w:rPr>
-        <w:t>()</w:t>
-      </w:r>
-      <w:r>
-        <w:rPr>
-          <w:color w:val="000000"/>
-        </w:rPr>
-        <w:t xml:space="preserve"> is, </w:t>
-      </w:r>
-      <w:r>
-        <w:rPr>
-          <w:color w:val="000000"/>
-        </w:rPr>
-        <w:t xml:space="preserve">because </w:t>
-      </w:r>
-      <w:proofErr w:type="spellStart"/>
-      <w:r>
-        <w:rPr>
-          <w:rFonts w:ascii="Courier New" w:hAnsi="Courier New" w:cs="Courier New"/>
-          <w:color w:val="000000"/>
-          <w:sz w:val="20"/>
-          <w:szCs w:val="20"/>
-        </w:rPr>
-        <w:t>strtok</w:t>
-      </w:r>
-      <w:proofErr w:type="spellEnd"/>
-      <w:r>
-        <w:rPr>
-          <w:rFonts w:ascii="Courier New" w:hAnsi="Courier New" w:cs="Courier New"/>
-          <w:color w:val="000000"/>
-          <w:sz w:val="20"/>
-          <w:szCs w:val="20"/>
-        </w:rPr>
-        <w:t>()</w:t>
-      </w:r>
-      <w:r>
-        <w:rPr>
-          <w:color w:val="000000"/>
-        </w:rPr>
-        <w:t xml:space="preserve"> maintains its state in global variable. </w:t>
-      </w:r>
-      <w:proofErr w:type="gramStart"/>
-      <w:r>
-        <w:rPr>
-          <w:color w:val="000000"/>
-        </w:rPr>
-        <w:t>hence</w:t>
-      </w:r>
-      <w:proofErr w:type="gramEnd"/>
-      <w:r>
-        <w:rPr>
-          <w:color w:val="000000"/>
-        </w:rPr>
-        <w:t>, it cannot be called by same thread at 2 places.</w:t>
-      </w:r>
     </w:p>
     <w:p>
       <w:pPr>
@@ -15921,7 +16428,21 @@
         <w:rPr>
           <w:color w:val="000000"/>
         </w:rPr>
-        <w:t>To overload Iterator in C++, encapsulate the pointer to linked list inside the class iterator.</w:t>
+        <w:t xml:space="preserve">Extra brackets with function names in C/C++. </w:t>
+      </w:r>
+      <w:proofErr w:type="gramStart"/>
+      <w:r>
+        <w:rPr>
+          <w:color w:val="000000"/>
+        </w:rPr>
+        <w:t>if</w:t>
+      </w:r>
+      <w:proofErr w:type="gramEnd"/>
+      <w:r>
+        <w:rPr>
+          <w:color w:val="000000"/>
+        </w:rPr>
+        <w:t xml:space="preserve"> we have a macro with same name as function, then extra brackets avoid macro expansion wherever we want the function to be called.</w:t>
       </w:r>
     </w:p>
     <w:p>
@@ -15931,6 +16452,22 @@
           <w:color w:val="000000"/>
         </w:rPr>
       </w:pPr>
+      <w:proofErr w:type="spellStart"/>
+      <w:proofErr w:type="gramStart"/>
+      <w:r>
+        <w:rPr>
+          <w:color w:val="000000"/>
+        </w:rPr>
+        <w:t>endl</w:t>
+      </w:r>
+      <w:proofErr w:type="spellEnd"/>
+      <w:proofErr w:type="gramEnd"/>
+      <w:r>
+        <w:rPr>
+          <w:color w:val="000000"/>
+        </w:rPr>
+        <w:t xml:space="preserve"> flushes the stream... \n doesn't</w:t>
+      </w:r>
     </w:p>
     <w:p>
       <w:pPr>
@@ -15939,66 +16476,6 @@
           <w:color w:val="000000"/>
         </w:rPr>
       </w:pPr>
-    </w:p>
-    <w:p>
-      <w:pPr>
-        <w:pStyle w:val="PreformattedText"/>
-        <w:rPr>
-          <w:color w:val="000000"/>
-        </w:rPr>
-      </w:pPr>
-      <w:r>
-        <w:rPr>
-          <w:color w:val="000000"/>
-        </w:rPr>
-        <w:t xml:space="preserve">Extra brackets with function names in C/C++. </w:t>
-      </w:r>
-      <w:proofErr w:type="gramStart"/>
-      <w:r>
-        <w:rPr>
-          <w:color w:val="000000"/>
-        </w:rPr>
-        <w:t>if</w:t>
-      </w:r>
-      <w:proofErr w:type="gramEnd"/>
-      <w:r>
-        <w:rPr>
-          <w:color w:val="000000"/>
-        </w:rPr>
-        <w:t xml:space="preserve"> we have a macro with same name as function, then extra brackets avoid macro expansion wherever we want the function to be called.</w:t>
-      </w:r>
-    </w:p>
-    <w:p>
-      <w:pPr>
-        <w:pStyle w:val="PreformattedText"/>
-        <w:rPr>
-          <w:color w:val="000000"/>
-        </w:rPr>
-      </w:pPr>
-      <w:proofErr w:type="spellStart"/>
-      <w:proofErr w:type="gramStart"/>
-      <w:r>
-        <w:rPr>
-          <w:color w:val="000000"/>
-        </w:rPr>
-        <w:t>endl</w:t>
-      </w:r>
-      <w:proofErr w:type="spellEnd"/>
-      <w:proofErr w:type="gramEnd"/>
-      <w:r>
-        <w:rPr>
-          <w:color w:val="000000"/>
-        </w:rPr>
-        <w:t xml:space="preserve"> flushes the stream... \n doesn't</w:t>
-      </w:r>
-    </w:p>
-    <w:p>
-      <w:pPr>
-        <w:pStyle w:val="PreformattedText"/>
-        <w:rPr>
-          <w:color w:val="000000"/>
-        </w:rPr>
-      </w:pPr>
       <w:proofErr w:type="gramStart"/>
       <w:r>
         <w:rPr>
@@ -16025,75 +16502,6 @@
         </w:rPr>
         <w:t xml:space="preserve"> prints (null)</w:t>
       </w:r>
-    </w:p>
-    <w:p>
-      <w:r>
-        <w:t>2 functions - 1 contains a variable as argument and another containing the same const argument are not considered as overloaded because only copy is passed while in case of pointer they are different i.e. char* and const char* are different hence overloaded function as arguments of such type is allowed</w:t>
-      </w:r>
-    </w:p>
-    <w:p>
-      <w:pPr>
-        <w:pStyle w:val="PreformattedText"/>
-        <w:rPr>
-          <w:color w:val="000000"/>
-        </w:rPr>
-      </w:pPr>
-    </w:p>
-    <w:p>
-      <w:pPr>
-        <w:pStyle w:val="PreformattedText"/>
-        <w:rPr>
-          <w:color w:val="000000"/>
-        </w:rPr>
-      </w:pPr>
-    </w:p>
-    <w:p>
-      <w:pPr>
-        <w:pStyle w:val="PreformattedText"/>
-        <w:rPr>
-          <w:color w:val="000000"/>
-        </w:rPr>
-      </w:pPr>
-    </w:p>
-    <w:p>
-      <w:pPr>
-        <w:pStyle w:val="PreformattedText"/>
-        <w:rPr>
-          <w:color w:val="000000"/>
-        </w:rPr>
-      </w:pPr>
-    </w:p>
-    <w:p>
-      <w:pPr>
-        <w:pStyle w:val="PreformattedText"/>
-        <w:rPr>
-          <w:color w:val="000000"/>
-        </w:rPr>
-      </w:pPr>
-    </w:p>
-    <w:p>
-      <w:pPr>
-        <w:pStyle w:val="PreformattedText"/>
-        <w:rPr>
-          <w:color w:val="000000"/>
-        </w:rPr>
-      </w:pPr>
-    </w:p>
-    <w:p>
-      <w:pPr>
-        <w:pStyle w:val="PreformattedText"/>
-        <w:rPr>
-          <w:color w:val="000000"/>
-        </w:rPr>
-      </w:pPr>
-    </w:p>
-    <w:p>
-      <w:pPr>
-        <w:pStyle w:val="PreformattedText"/>
-        <w:rPr>
-          <w:color w:val="000000"/>
-        </w:rPr>
-      </w:pPr>
     </w:p>
     <w:p>
       <w:pPr>
@@ -16767,7 +17175,6 @@
           <w:szCs w:val="22"/>
           <w:shd w:val="clear" w:color="auto" w:fill="FFFFFF"/>
         </w:rPr>
-        <w:lastRenderedPageBreak/>
         <w:t>char</w:t>
       </w:r>
       <w:proofErr w:type="gramEnd"/>
@@ -18761,131 +19168,540 @@
           <w:szCs w:val="22"/>
           <w:shd w:val="clear" w:color="auto" w:fill="FFFFFF"/>
         </w:rPr>
+        <w:t xml:space="preserve">  </w:t>
+      </w:r>
+      <w:proofErr w:type="gramStart"/>
+      <w:r>
+        <w:rPr>
+          <w:rFonts w:ascii="Courier New" w:hAnsi="Courier New" w:cs="Courier New"/>
+          <w:color w:val="000000"/>
+          <w:sz w:val="22"/>
+          <w:szCs w:val="22"/>
+          <w:shd w:val="clear" w:color="auto" w:fill="FFFFFF"/>
+        </w:rPr>
+        <w:t>while(</w:t>
+      </w:r>
+      <w:proofErr w:type="gramEnd"/>
+      <w:r>
+        <w:rPr>
+          <w:rFonts w:ascii="Courier New" w:hAnsi="Courier New" w:cs="Courier New"/>
+          <w:color w:val="000000"/>
+          <w:sz w:val="22"/>
+          <w:szCs w:val="22"/>
+          <w:shd w:val="clear" w:color="auto" w:fill="FFFFFF"/>
+        </w:rPr>
+        <w:t>1)</w:t>
+      </w:r>
+    </w:p>
+    <w:p>
+      <w:pPr>
+        <w:rPr>
+          <w:rFonts w:ascii="Courier New" w:hAnsi="Courier New" w:cs="Courier New"/>
+          <w:color w:val="000000"/>
+          <w:sz w:val="22"/>
+          <w:szCs w:val="22"/>
+          <w:shd w:val="clear" w:color="auto" w:fill="FFFFFF"/>
+        </w:rPr>
+      </w:pPr>
+      <w:r>
+        <w:rPr>
+          <w:rFonts w:ascii="Courier New" w:hAnsi="Courier New" w:cs="Courier New"/>
+          <w:color w:val="000000"/>
+          <w:sz w:val="22"/>
+          <w:szCs w:val="22"/>
+          <w:shd w:val="clear" w:color="auto" w:fill="FFFFFF"/>
+        </w:rPr>
+        <w:t xml:space="preserve">    </w:t>
+      </w:r>
+      <w:proofErr w:type="spellStart"/>
+      <w:proofErr w:type="gramStart"/>
+      <w:r>
+        <w:rPr>
+          <w:rFonts w:ascii="Courier New" w:hAnsi="Courier New" w:cs="Courier New"/>
+          <w:color w:val="000000"/>
+          <w:sz w:val="22"/>
+          <w:szCs w:val="22"/>
+          <w:shd w:val="clear" w:color="auto" w:fill="FFFFFF"/>
+        </w:rPr>
+        <w:t>goto</w:t>
+      </w:r>
+      <w:proofErr w:type="spellEnd"/>
+      <w:proofErr w:type="gramEnd"/>
+      <w:r>
+        <w:rPr>
+          <w:rFonts w:ascii="Courier New" w:hAnsi="Courier New" w:cs="Courier New"/>
+          <w:color w:val="000000"/>
+          <w:sz w:val="22"/>
+          <w:szCs w:val="22"/>
+          <w:shd w:val="clear" w:color="auto" w:fill="FFFFFF"/>
+        </w:rPr>
+        <w:t xml:space="preserve"> label;</w:t>
+      </w:r>
+    </w:p>
+    <w:p>
+      <w:pPr>
+        <w:rPr>
+          <w:rFonts w:ascii="Courier New" w:hAnsi="Courier New" w:cs="Courier New"/>
+          <w:color w:val="000000"/>
+          <w:sz w:val="22"/>
+          <w:szCs w:val="22"/>
+          <w:shd w:val="clear" w:color="auto" w:fill="FFFFFF"/>
+        </w:rPr>
+      </w:pPr>
+      <w:r>
+        <w:rPr>
+          <w:rFonts w:ascii="Courier New" w:hAnsi="Courier New" w:cs="Courier New"/>
+          <w:color w:val="000000"/>
+          <w:sz w:val="22"/>
+          <w:szCs w:val="22"/>
+          <w:shd w:val="clear" w:color="auto" w:fill="FFFFFF"/>
+        </w:rPr>
+        <w:t>It will destruct 'a' again and again</w:t>
+      </w:r>
+    </w:p>
+    <w:p>
+      <w:pPr>
+        <w:rPr>
+          <w:rFonts w:ascii="Courier New" w:hAnsi="Courier New" w:cs="Courier New"/>
+          <w:color w:val="000000"/>
+          <w:sz w:val="22"/>
+          <w:szCs w:val="22"/>
+          <w:shd w:val="clear" w:color="auto" w:fill="FFFFFF"/>
+        </w:rPr>
+      </w:pPr>
+    </w:p>
+    <w:p>
+      <w:pPr>
+        <w:rPr>
+          <w:rFonts w:ascii="Courier New" w:hAnsi="Courier New" w:cs="Courier New"/>
+          <w:color w:val="000000"/>
+          <w:sz w:val="22"/>
+          <w:szCs w:val="22"/>
+          <w:shd w:val="clear" w:color="auto" w:fill="FFFFFF"/>
+        </w:rPr>
+      </w:pPr>
+      <w:r>
+        <w:rPr>
+          <w:rFonts w:ascii="Courier New" w:hAnsi="Courier New" w:cs="Courier New"/>
+          <w:color w:val="000000"/>
+          <w:sz w:val="22"/>
+          <w:szCs w:val="22"/>
+          <w:shd w:val="clear" w:color="auto" w:fill="FFFFFF"/>
+        </w:rPr>
+        <w:t xml:space="preserve">&gt; </w:t>
+      </w:r>
+      <w:proofErr w:type="spellStart"/>
+      <w:proofErr w:type="gramStart"/>
+      <w:r>
+        <w:rPr>
+          <w:rFonts w:ascii="Courier New" w:hAnsi="Courier New" w:cs="Courier New"/>
+          <w:color w:val="000000"/>
+          <w:sz w:val="22"/>
+          <w:szCs w:val="22"/>
+          <w:shd w:val="clear" w:color="auto" w:fill="FFFFFF"/>
+        </w:rPr>
+        <w:t>int</w:t>
+      </w:r>
+      <w:proofErr w:type="spellEnd"/>
+      <w:proofErr w:type="gramEnd"/>
+      <w:r>
+        <w:rPr>
+          <w:rFonts w:ascii="Courier New" w:hAnsi="Courier New" w:cs="Courier New"/>
+          <w:color w:val="000000"/>
+          <w:sz w:val="22"/>
+          <w:szCs w:val="22"/>
+          <w:shd w:val="clear" w:color="auto" w:fill="FFFFFF"/>
+        </w:rPr>
+        <w:t xml:space="preserve"> </w:t>
+      </w:r>
+      <w:proofErr w:type="spellStart"/>
+      <w:r>
+        <w:rPr>
+          <w:rFonts w:ascii="Courier New" w:hAnsi="Courier New" w:cs="Courier New"/>
+          <w:color w:val="000000"/>
+          <w:sz w:val="22"/>
+          <w:szCs w:val="22"/>
+          <w:shd w:val="clear" w:color="auto" w:fill="FFFFFF"/>
+        </w:rPr>
+        <w:t>foobar</w:t>
+      </w:r>
+      <w:proofErr w:type="spellEnd"/>
+      <w:r>
+        <w:rPr>
+          <w:rFonts w:ascii="Courier New" w:hAnsi="Courier New" w:cs="Courier New"/>
+          <w:color w:val="000000"/>
+          <w:sz w:val="22"/>
+          <w:szCs w:val="22"/>
+          <w:shd w:val="clear" w:color="auto" w:fill="FFFFFF"/>
+        </w:rPr>
+        <w:t>::x = foo();</w:t>
+      </w:r>
+    </w:p>
+    <w:p>
+      <w:pPr>
+        <w:rPr>
+          <w:rFonts w:ascii="Courier New" w:hAnsi="Courier New" w:cs="Courier New"/>
+          <w:color w:val="000000"/>
+          <w:sz w:val="22"/>
+          <w:szCs w:val="22"/>
+          <w:shd w:val="clear" w:color="auto" w:fill="FFFFFF"/>
+        </w:rPr>
+      </w:pPr>
+      <w:r>
+        <w:rPr>
+          <w:rFonts w:ascii="Courier New" w:hAnsi="Courier New" w:cs="Courier New"/>
+          <w:color w:val="000000"/>
+          <w:sz w:val="22"/>
+          <w:szCs w:val="22"/>
+          <w:shd w:val="clear" w:color="auto" w:fill="FFFFFF"/>
+        </w:rPr>
+        <w:t xml:space="preserve">For this call, </w:t>
+      </w:r>
+      <w:proofErr w:type="gramStart"/>
+      <w:r>
+        <w:rPr>
+          <w:rFonts w:ascii="Courier New" w:hAnsi="Courier New" w:cs="Courier New"/>
+          <w:color w:val="000000"/>
+          <w:sz w:val="22"/>
+          <w:szCs w:val="22"/>
+          <w:shd w:val="clear" w:color="auto" w:fill="FFFFFF"/>
+        </w:rPr>
+        <w:t>foo(</w:t>
+      </w:r>
+      <w:proofErr w:type="gramEnd"/>
+      <w:r>
+        <w:rPr>
+          <w:rFonts w:ascii="Courier New" w:hAnsi="Courier New" w:cs="Courier New"/>
+          <w:color w:val="000000"/>
+          <w:sz w:val="22"/>
+          <w:szCs w:val="22"/>
+          <w:shd w:val="clear" w:color="auto" w:fill="FFFFFF"/>
+        </w:rPr>
+        <w:t xml:space="preserve">) will be searched in class </w:t>
+      </w:r>
+      <w:proofErr w:type="spellStart"/>
+      <w:r>
+        <w:rPr>
+          <w:rFonts w:ascii="Courier New" w:hAnsi="Courier New" w:cs="Courier New"/>
+          <w:color w:val="000000"/>
+          <w:sz w:val="22"/>
+          <w:szCs w:val="22"/>
+          <w:shd w:val="clear" w:color="auto" w:fill="FFFFFF"/>
+        </w:rPr>
+        <w:t>foobar</w:t>
+      </w:r>
+      <w:proofErr w:type="spellEnd"/>
+      <w:r>
+        <w:rPr>
+          <w:rFonts w:ascii="Courier New" w:hAnsi="Courier New" w:cs="Courier New"/>
+          <w:color w:val="000000"/>
+          <w:sz w:val="22"/>
+          <w:szCs w:val="22"/>
+          <w:shd w:val="clear" w:color="auto" w:fill="FFFFFF"/>
+        </w:rPr>
+        <w:t xml:space="preserve"> first then outside the namespace</w:t>
+      </w:r>
+    </w:p>
+    <w:p>
+      <w:pPr>
+        <w:rPr>
+          <w:rFonts w:ascii="Courier New" w:hAnsi="Courier New" w:cs="Courier New"/>
+          <w:color w:val="000000"/>
+          <w:sz w:val="22"/>
+          <w:szCs w:val="22"/>
+          <w:shd w:val="clear" w:color="auto" w:fill="FFFFFF"/>
+        </w:rPr>
+      </w:pPr>
+    </w:p>
+    <w:p>
+      <w:pPr>
+        <w:rPr>
+          <w:rFonts w:ascii="Courier New" w:hAnsi="Courier New" w:cs="Courier New"/>
+          <w:color w:val="000000"/>
+          <w:sz w:val="22"/>
+          <w:szCs w:val="22"/>
+          <w:shd w:val="clear" w:color="auto" w:fill="FFFFFF"/>
+        </w:rPr>
+      </w:pPr>
+      <w:r>
+        <w:rPr>
+          <w:rFonts w:ascii="Courier New" w:hAnsi="Courier New" w:cs="Courier New"/>
+          <w:color w:val="000000"/>
+          <w:sz w:val="22"/>
+          <w:szCs w:val="22"/>
+          <w:shd w:val="clear" w:color="auto" w:fill="FFFFFF"/>
+        </w:rPr>
+        <w:t xml:space="preserve">&gt; </w:t>
+      </w:r>
+      <w:r>
+        <w:rPr>
+          <w:rFonts w:ascii="Courier New" w:hAnsi="Courier New" w:cs="Courier New"/>
+          <w:color w:val="000000"/>
+          <w:sz w:val="22"/>
+          <w:szCs w:val="22"/>
+          <w:shd w:val="clear" w:color="auto" w:fill="FFFFFF"/>
+        </w:rPr>
+        <w:t>The reference bound to a temporary extends the lifetime of temporary till the end of scope of reference.</w:t>
+      </w:r>
+    </w:p>
+    <w:p>
+      <w:pPr>
+        <w:rPr>
+          <w:rFonts w:ascii="Courier New" w:hAnsi="Courier New" w:cs="Courier New"/>
+          <w:color w:val="000000"/>
+          <w:sz w:val="22"/>
+          <w:szCs w:val="22"/>
+          <w:shd w:val="clear" w:color="auto" w:fill="FFFFFF"/>
+        </w:rPr>
+      </w:pPr>
+    </w:p>
+    <w:p>
+      <w:pPr>
+        <w:rPr>
+          <w:rFonts w:ascii="Courier New" w:hAnsi="Courier New" w:cs="Courier New"/>
+          <w:color w:val="000000"/>
+          <w:sz w:val="22"/>
+          <w:szCs w:val="22"/>
+          <w:shd w:val="clear" w:color="auto" w:fill="FFFFFF"/>
+        </w:rPr>
+      </w:pPr>
+      <w:r>
+        <w:rPr>
+          <w:rFonts w:ascii="Courier New" w:hAnsi="Courier New" w:cs="Courier New"/>
+          <w:color w:val="000000"/>
+          <w:sz w:val="22"/>
+          <w:szCs w:val="22"/>
+          <w:shd w:val="clear" w:color="auto" w:fill="FFFFFF"/>
+        </w:rPr>
+        <w:t xml:space="preserve">&gt; </w:t>
+      </w:r>
+      <w:r>
+        <w:rPr>
+          <w:rFonts w:ascii="Courier New" w:hAnsi="Courier New" w:cs="Courier New"/>
+          <w:color w:val="000000"/>
+          <w:sz w:val="22"/>
+          <w:szCs w:val="22"/>
+          <w:shd w:val="clear" w:color="auto" w:fill="FFFFFF"/>
+        </w:rPr>
+        <w:t xml:space="preserve">The point of declaration for a name is immediately after its complete </w:t>
+      </w:r>
+      <w:proofErr w:type="spellStart"/>
+      <w:r>
+        <w:rPr>
+          <w:rFonts w:ascii="Courier New" w:hAnsi="Courier New" w:cs="Courier New"/>
+          <w:color w:val="000000"/>
+          <w:sz w:val="22"/>
+          <w:szCs w:val="22"/>
+          <w:shd w:val="clear" w:color="auto" w:fill="FFFFFF"/>
+        </w:rPr>
+        <w:t>declarator</w:t>
+      </w:r>
+      <w:proofErr w:type="spellEnd"/>
+      <w:r>
+        <w:rPr>
+          <w:rFonts w:ascii="Courier New" w:hAnsi="Courier New" w:cs="Courier New"/>
+          <w:color w:val="000000"/>
+          <w:sz w:val="22"/>
+          <w:szCs w:val="22"/>
+          <w:shd w:val="clear" w:color="auto" w:fill="FFFFFF"/>
+        </w:rPr>
+        <w:t xml:space="preserve"> (clause 8) and before its </w:t>
+      </w:r>
+      <w:proofErr w:type="gramStart"/>
+      <w:r>
+        <w:rPr>
+          <w:rFonts w:ascii="Courier New" w:hAnsi="Courier New" w:cs="Courier New"/>
+          <w:color w:val="000000"/>
+          <w:sz w:val="22"/>
+          <w:szCs w:val="22"/>
+          <w:shd w:val="clear" w:color="auto" w:fill="FFFFFF"/>
+        </w:rPr>
+        <w:t>initializer(</w:t>
+      </w:r>
+      <w:proofErr w:type="gramEnd"/>
+      <w:r>
+        <w:rPr>
+          <w:rFonts w:ascii="Courier New" w:hAnsi="Courier New" w:cs="Courier New"/>
+          <w:color w:val="000000"/>
+          <w:sz w:val="22"/>
+          <w:szCs w:val="22"/>
+          <w:shd w:val="clear" w:color="auto" w:fill="FFFFFF"/>
+        </w:rPr>
+        <w:t>if any)</w:t>
+      </w:r>
+    </w:p>
+    <w:p>
+      <w:pPr>
+        <w:rPr>
+          <w:rFonts w:ascii="Courier New" w:hAnsi="Courier New" w:cs="Courier New"/>
+          <w:color w:val="000000"/>
+          <w:sz w:val="22"/>
+          <w:szCs w:val="22"/>
+          <w:shd w:val="clear" w:color="auto" w:fill="FFFFFF"/>
+        </w:rPr>
+      </w:pPr>
+      <w:r>
+        <w:rPr>
+          <w:rFonts w:ascii="Courier New" w:hAnsi="Courier New" w:cs="Courier New"/>
+          <w:color w:val="000000"/>
+          <w:sz w:val="22"/>
+          <w:szCs w:val="22"/>
+          <w:shd w:val="clear" w:color="auto" w:fill="FFFFFF"/>
+        </w:rPr>
+        <w:t xml:space="preserve">Hence, </w:t>
+      </w:r>
+      <w:proofErr w:type="spellStart"/>
+      <w:r>
+        <w:rPr>
+          <w:rFonts w:ascii="Courier New" w:hAnsi="Courier New" w:cs="Courier New"/>
+          <w:color w:val="000000"/>
+          <w:sz w:val="22"/>
+          <w:szCs w:val="22"/>
+          <w:shd w:val="clear" w:color="auto" w:fill="FFFFFF"/>
+        </w:rPr>
+        <w:t>int</w:t>
+      </w:r>
+      <w:proofErr w:type="spellEnd"/>
+      <w:r>
+        <w:rPr>
+          <w:rFonts w:ascii="Courier New" w:hAnsi="Courier New" w:cs="Courier New"/>
+          <w:color w:val="000000"/>
+          <w:sz w:val="22"/>
+          <w:szCs w:val="22"/>
+          <w:shd w:val="clear" w:color="auto" w:fill="FFFFFF"/>
+        </w:rPr>
+        <w:t xml:space="preserve"> x = x; is a valid statement.</w:t>
+      </w:r>
+    </w:p>
+    <w:p>
+      <w:pPr>
+        <w:rPr>
+          <w:rFonts w:ascii="Courier New" w:hAnsi="Courier New" w:cs="Courier New"/>
+          <w:color w:val="000000"/>
+          <w:sz w:val="22"/>
+          <w:szCs w:val="22"/>
+          <w:shd w:val="clear" w:color="auto" w:fill="FFFFFF"/>
+        </w:rPr>
+      </w:pPr>
+    </w:p>
+    <w:p>
+      <w:pPr>
+        <w:rPr>
+          <w:rFonts w:ascii="Courier New" w:hAnsi="Courier New" w:cs="Courier New"/>
+          <w:color w:val="000000"/>
+          <w:sz w:val="22"/>
+          <w:szCs w:val="22"/>
+          <w:shd w:val="clear" w:color="auto" w:fill="FFFFFF"/>
+        </w:rPr>
+      </w:pPr>
+      <w:r>
+        <w:rPr>
+          <w:rFonts w:ascii="Courier New" w:hAnsi="Courier New" w:cs="Courier New"/>
+          <w:color w:val="000000"/>
+          <w:sz w:val="22"/>
+          <w:szCs w:val="22"/>
+          <w:shd w:val="clear" w:color="auto" w:fill="FFFFFF"/>
+        </w:rPr>
+        <w:t xml:space="preserve">&gt; </w:t>
+      </w:r>
+      <w:r>
+        <w:rPr>
+          <w:rFonts w:ascii="Courier New" w:hAnsi="Courier New" w:cs="Courier New"/>
+          <w:color w:val="000000"/>
+          <w:sz w:val="22"/>
+          <w:szCs w:val="22"/>
+          <w:shd w:val="clear" w:color="auto" w:fill="FFFFFF"/>
+        </w:rPr>
+        <w:t>Member variables are initialized before the constructor is called. The destructor is called before member variables are destroyed.</w:t>
+      </w:r>
+    </w:p>
+    <w:p>
+      <w:pPr>
+        <w:rPr>
+          <w:rFonts w:ascii="Courier New" w:hAnsi="Courier New" w:cs="Courier New"/>
+          <w:color w:val="000000"/>
+          <w:sz w:val="22"/>
+          <w:szCs w:val="22"/>
+          <w:shd w:val="clear" w:color="auto" w:fill="FFFFFF"/>
+        </w:rPr>
+      </w:pPr>
+    </w:p>
+    <w:p>
+      <w:pPr>
+        <w:rPr>
+          <w:rFonts w:ascii="Courier New" w:hAnsi="Courier New" w:cs="Courier New"/>
+          <w:color w:val="000000"/>
+          <w:sz w:val="22"/>
+          <w:szCs w:val="22"/>
+          <w:shd w:val="clear" w:color="auto" w:fill="FFFFFF"/>
+        </w:rPr>
+      </w:pPr>
+    </w:p>
+    <w:p>
+      <w:pPr>
+        <w:rPr>
+          <w:rFonts w:ascii="Courier New" w:hAnsi="Courier New" w:cs="Courier New"/>
+          <w:color w:val="000000"/>
+          <w:sz w:val="22"/>
+          <w:szCs w:val="22"/>
+          <w:shd w:val="clear" w:color="auto" w:fill="FFFFFF"/>
+        </w:rPr>
+      </w:pPr>
+      <w:r>
+        <w:rPr>
+          <w:rFonts w:ascii="Courier New" w:hAnsi="Courier New" w:cs="Courier New"/>
+          <w:color w:val="000000"/>
+          <w:sz w:val="22"/>
+          <w:szCs w:val="22"/>
+          <w:shd w:val="clear" w:color="auto" w:fill="FFFFFF"/>
+        </w:rPr>
         <w:lastRenderedPageBreak/>
-        <w:t xml:space="preserve">  </w:t>
-      </w:r>
-      <w:proofErr w:type="gramStart"/>
-      <w:r>
-        <w:rPr>
-          <w:rFonts w:ascii="Courier New" w:hAnsi="Courier New" w:cs="Courier New"/>
-          <w:color w:val="000000"/>
-          <w:sz w:val="22"/>
-          <w:szCs w:val="22"/>
-          <w:shd w:val="clear" w:color="auto" w:fill="FFFFFF"/>
-        </w:rPr>
-        <w:t>while(</w:t>
-      </w:r>
-      <w:proofErr w:type="gramEnd"/>
-      <w:r>
-        <w:rPr>
-          <w:rFonts w:ascii="Courier New" w:hAnsi="Courier New" w:cs="Courier New"/>
-          <w:color w:val="000000"/>
-          <w:sz w:val="22"/>
-          <w:szCs w:val="22"/>
-          <w:shd w:val="clear" w:color="auto" w:fill="FFFFFF"/>
-        </w:rPr>
-        <w:t>1)</w:t>
-      </w:r>
-    </w:p>
-    <w:p>
-      <w:pPr>
-        <w:rPr>
-          <w:rFonts w:ascii="Courier New" w:hAnsi="Courier New" w:cs="Courier New"/>
-          <w:color w:val="000000"/>
-          <w:sz w:val="22"/>
-          <w:szCs w:val="22"/>
-          <w:shd w:val="clear" w:color="auto" w:fill="FFFFFF"/>
-        </w:rPr>
-      </w:pPr>
-      <w:r>
-        <w:rPr>
-          <w:rFonts w:ascii="Courier New" w:hAnsi="Courier New" w:cs="Courier New"/>
-          <w:color w:val="000000"/>
-          <w:sz w:val="22"/>
-          <w:szCs w:val="22"/>
-          <w:shd w:val="clear" w:color="auto" w:fill="FFFFFF"/>
-        </w:rPr>
-        <w:t xml:space="preserve">    </w:t>
-      </w:r>
-      <w:proofErr w:type="spellStart"/>
-      <w:proofErr w:type="gramStart"/>
-      <w:r>
-        <w:rPr>
-          <w:rFonts w:ascii="Courier New" w:hAnsi="Courier New" w:cs="Courier New"/>
-          <w:color w:val="000000"/>
-          <w:sz w:val="22"/>
-          <w:szCs w:val="22"/>
-          <w:shd w:val="clear" w:color="auto" w:fill="FFFFFF"/>
-        </w:rPr>
-        <w:t>goto</w:t>
-      </w:r>
-      <w:proofErr w:type="spellEnd"/>
-      <w:proofErr w:type="gramEnd"/>
-      <w:r>
-        <w:rPr>
-          <w:rFonts w:ascii="Courier New" w:hAnsi="Courier New" w:cs="Courier New"/>
-          <w:color w:val="000000"/>
-          <w:sz w:val="22"/>
-          <w:szCs w:val="22"/>
-          <w:shd w:val="clear" w:color="auto" w:fill="FFFFFF"/>
-        </w:rPr>
-        <w:t xml:space="preserve"> label;</w:t>
-      </w:r>
-    </w:p>
-    <w:p>
-      <w:pPr>
-        <w:rPr>
-          <w:rFonts w:ascii="Courier New" w:hAnsi="Courier New" w:cs="Courier New"/>
-          <w:color w:val="000000"/>
-          <w:sz w:val="22"/>
-          <w:szCs w:val="22"/>
-          <w:shd w:val="clear" w:color="auto" w:fill="FFFFFF"/>
-        </w:rPr>
-      </w:pPr>
-      <w:r>
-        <w:rPr>
-          <w:rFonts w:ascii="Courier New" w:hAnsi="Courier New" w:cs="Courier New"/>
-          <w:color w:val="000000"/>
-          <w:sz w:val="22"/>
-          <w:szCs w:val="22"/>
-          <w:shd w:val="clear" w:color="auto" w:fill="FFFFFF"/>
-        </w:rPr>
-        <w:t>It will destruct 'a' again and again</w:t>
-      </w:r>
-    </w:p>
-    <w:p>
-      <w:pPr>
-        <w:rPr>
-          <w:rFonts w:ascii="Courier New" w:hAnsi="Courier New" w:cs="Courier New"/>
-          <w:color w:val="000000"/>
-          <w:sz w:val="22"/>
-          <w:szCs w:val="22"/>
-          <w:shd w:val="clear" w:color="auto" w:fill="FFFFFF"/>
-        </w:rPr>
-      </w:pPr>
-    </w:p>
-    <w:p>
-      <w:pPr>
-        <w:rPr>
-          <w:rFonts w:ascii="Courier New" w:hAnsi="Courier New" w:cs="Courier New"/>
-          <w:color w:val="000000"/>
-          <w:sz w:val="22"/>
-          <w:szCs w:val="22"/>
-          <w:shd w:val="clear" w:color="auto" w:fill="FFFFFF"/>
-        </w:rPr>
-      </w:pPr>
-      <w:r>
-        <w:rPr>
-          <w:rFonts w:ascii="Courier New" w:hAnsi="Courier New" w:cs="Courier New"/>
-          <w:color w:val="000000"/>
-          <w:sz w:val="22"/>
-          <w:szCs w:val="22"/>
-          <w:shd w:val="clear" w:color="auto" w:fill="FFFFFF"/>
-        </w:rPr>
         <w:t xml:space="preserve">&gt; </w:t>
       </w:r>
-      <w:proofErr w:type="spellStart"/>
-      <w:proofErr w:type="gramStart"/>
+      <w:r>
+        <w:rPr>
+          <w:rFonts w:ascii="Courier New" w:hAnsi="Courier New" w:cs="Courier New"/>
+          <w:color w:val="000000"/>
+          <w:sz w:val="22"/>
+          <w:szCs w:val="22"/>
+          <w:shd w:val="clear" w:color="auto" w:fill="FFFFFF"/>
+        </w:rPr>
+        <w:t>"Default arguments are evaluated each time the function is called."</w:t>
+      </w:r>
+    </w:p>
+    <w:p>
+      <w:pPr>
+        <w:rPr>
+          <w:rFonts w:ascii="Courier New" w:hAnsi="Courier New" w:cs="Courier New"/>
+          <w:color w:val="000000"/>
+          <w:sz w:val="22"/>
+          <w:szCs w:val="22"/>
+          <w:shd w:val="clear" w:color="auto" w:fill="FFFFFF"/>
+        </w:rPr>
+      </w:pPr>
+      <w:proofErr w:type="gramStart"/>
+      <w:r>
+        <w:rPr>
+          <w:rFonts w:ascii="Courier New" w:hAnsi="Courier New" w:cs="Courier New"/>
+          <w:color w:val="000000"/>
+          <w:sz w:val="22"/>
+          <w:szCs w:val="22"/>
+          <w:shd w:val="clear" w:color="auto" w:fill="FFFFFF"/>
+        </w:rPr>
+        <w:t>so</w:t>
+      </w:r>
+      <w:proofErr w:type="gramEnd"/>
+      <w:r>
+        <w:rPr>
+          <w:rFonts w:ascii="Courier New" w:hAnsi="Courier New" w:cs="Courier New"/>
+          <w:color w:val="000000"/>
+          <w:sz w:val="22"/>
+          <w:szCs w:val="22"/>
+          <w:shd w:val="clear" w:color="auto" w:fill="FFFFFF"/>
+        </w:rPr>
+        <w:t>, In f(</w:t>
+      </w:r>
+      <w:proofErr w:type="spellStart"/>
       <w:r>
         <w:rPr>
           <w:rFonts w:ascii="Courier New" w:hAnsi="Courier New" w:cs="Courier New"/>
@@ -18897,103 +19713,59 @@
         <w:t>int</w:t>
       </w:r>
       <w:proofErr w:type="spellEnd"/>
-      <w:proofErr w:type="gramEnd"/>
-      <w:r>
-        <w:rPr>
-          <w:rFonts w:ascii="Courier New" w:hAnsi="Courier New" w:cs="Courier New"/>
-          <w:color w:val="000000"/>
-          <w:sz w:val="22"/>
-          <w:szCs w:val="22"/>
-          <w:shd w:val="clear" w:color="auto" w:fill="FFFFFF"/>
-        </w:rPr>
-        <w:t xml:space="preserve"> </w:t>
-      </w:r>
-      <w:proofErr w:type="spellStart"/>
-      <w:r>
-        <w:rPr>
-          <w:rFonts w:ascii="Courier New" w:hAnsi="Courier New" w:cs="Courier New"/>
-          <w:color w:val="000000"/>
-          <w:sz w:val="22"/>
-          <w:szCs w:val="22"/>
-          <w:shd w:val="clear" w:color="auto" w:fill="FFFFFF"/>
-        </w:rPr>
-        <w:t>foobar</w:t>
-      </w:r>
-      <w:proofErr w:type="spellEnd"/>
-      <w:r>
-        <w:rPr>
-          <w:rFonts w:ascii="Courier New" w:hAnsi="Courier New" w:cs="Courier New"/>
-          <w:color w:val="000000"/>
-          <w:sz w:val="22"/>
-          <w:szCs w:val="22"/>
-          <w:shd w:val="clear" w:color="auto" w:fill="FFFFFF"/>
-        </w:rPr>
-        <w:t>::x = foo();</w:t>
-      </w:r>
-    </w:p>
-    <w:p>
-      <w:pPr>
-        <w:rPr>
-          <w:rFonts w:ascii="Courier New" w:hAnsi="Courier New" w:cs="Courier New"/>
-          <w:color w:val="000000"/>
-          <w:sz w:val="22"/>
-          <w:szCs w:val="22"/>
-          <w:shd w:val="clear" w:color="auto" w:fill="FFFFFF"/>
-        </w:rPr>
-      </w:pPr>
-      <w:r>
-        <w:rPr>
-          <w:rFonts w:ascii="Courier New" w:hAnsi="Courier New" w:cs="Courier New"/>
-          <w:color w:val="000000"/>
-          <w:sz w:val="22"/>
-          <w:szCs w:val="22"/>
-          <w:shd w:val="clear" w:color="auto" w:fill="FFFFFF"/>
-        </w:rPr>
-        <w:t xml:space="preserve">For this call, </w:t>
-      </w:r>
-      <w:proofErr w:type="gramStart"/>
-      <w:r>
-        <w:rPr>
-          <w:rFonts w:ascii="Courier New" w:hAnsi="Courier New" w:cs="Courier New"/>
-          <w:color w:val="000000"/>
-          <w:sz w:val="22"/>
-          <w:szCs w:val="22"/>
-          <w:shd w:val="clear" w:color="auto" w:fill="FFFFFF"/>
-        </w:rPr>
-        <w:t>foo(</w:t>
-      </w:r>
-      <w:proofErr w:type="gramEnd"/>
-      <w:r>
-        <w:rPr>
-          <w:rFonts w:ascii="Courier New" w:hAnsi="Courier New" w:cs="Courier New"/>
-          <w:color w:val="000000"/>
-          <w:sz w:val="22"/>
-          <w:szCs w:val="22"/>
-          <w:shd w:val="clear" w:color="auto" w:fill="FFFFFF"/>
-        </w:rPr>
-        <w:t xml:space="preserve">) will be searched in class </w:t>
-      </w:r>
-      <w:proofErr w:type="spellStart"/>
-      <w:r>
-        <w:rPr>
-          <w:rFonts w:ascii="Courier New" w:hAnsi="Courier New" w:cs="Courier New"/>
-          <w:color w:val="000000"/>
-          <w:sz w:val="22"/>
-          <w:szCs w:val="22"/>
-          <w:shd w:val="clear" w:color="auto" w:fill="FFFFFF"/>
-        </w:rPr>
-        <w:t>foobar</w:t>
-      </w:r>
-      <w:proofErr w:type="spellEnd"/>
-      <w:r>
-        <w:rPr>
-          <w:rFonts w:ascii="Courier New" w:hAnsi="Courier New" w:cs="Courier New"/>
-          <w:color w:val="000000"/>
-          <w:sz w:val="22"/>
-          <w:szCs w:val="22"/>
-          <w:shd w:val="clear" w:color="auto" w:fill="FFFFFF"/>
-        </w:rPr>
-        <w:t xml:space="preserve"> first then outside the namespace</w:t>
+      <w:r>
+        <w:rPr>
+          <w:rFonts w:ascii="Courier New" w:hAnsi="Courier New" w:cs="Courier New"/>
+          <w:color w:val="000000"/>
+          <w:sz w:val="22"/>
+          <w:szCs w:val="22"/>
+          <w:shd w:val="clear" w:color="auto" w:fill="FFFFFF"/>
+        </w:rPr>
+        <w:t xml:space="preserve"> a = </w:t>
+      </w:r>
+      <w:proofErr w:type="spellStart"/>
+      <w:r>
+        <w:rPr>
+          <w:rFonts w:ascii="Courier New" w:hAnsi="Courier New" w:cs="Courier New"/>
+          <w:color w:val="000000"/>
+          <w:sz w:val="22"/>
+          <w:szCs w:val="22"/>
+          <w:shd w:val="clear" w:color="auto" w:fill="FFFFFF"/>
+        </w:rPr>
+        <w:t>fn</w:t>
+      </w:r>
+      <w:proofErr w:type="spellEnd"/>
+      <w:r>
+        <w:rPr>
+          <w:rFonts w:ascii="Courier New" w:hAnsi="Courier New" w:cs="Courier New"/>
+          <w:color w:val="000000"/>
+          <w:sz w:val="22"/>
+          <w:szCs w:val="22"/>
+          <w:shd w:val="clear" w:color="auto" w:fill="FFFFFF"/>
+        </w:rPr>
+        <w:t xml:space="preserve">()) </w:t>
+      </w:r>
+      <w:proofErr w:type="spellStart"/>
+      <w:r>
+        <w:rPr>
+          <w:rFonts w:ascii="Courier New" w:hAnsi="Courier New" w:cs="Courier New"/>
+          <w:color w:val="000000"/>
+          <w:sz w:val="22"/>
+          <w:szCs w:val="22"/>
+          <w:shd w:val="clear" w:color="auto" w:fill="FFFFFF"/>
+        </w:rPr>
+        <w:t>fn</w:t>
+      </w:r>
+      <w:proofErr w:type="spellEnd"/>
+      <w:r>
+        <w:rPr>
+          <w:rFonts w:ascii="Courier New" w:hAnsi="Courier New" w:cs="Courier New"/>
+          <w:color w:val="000000"/>
+          <w:sz w:val="22"/>
+          <w:szCs w:val="22"/>
+          <w:shd w:val="clear" w:color="auto" w:fill="FFFFFF"/>
+        </w:rPr>
+        <w:t xml:space="preserve"> will be called each time f() is called</w:t>
       </w:r>
     </w:p>
     <w:p>
@@ -19035,19 +19807,29 @@
           <w:szCs w:val="22"/>
           <w:shd w:val="clear" w:color="auto" w:fill="FFFFFF"/>
         </w:rPr>
-        <w:t>The reference bound to a temporary extends the lifetime of temporary till the end of scope of reference.</w:t>
-      </w:r>
-    </w:p>
-    <w:p>
-      <w:pPr>
-        <w:rPr>
-          <w:rFonts w:ascii="Courier New" w:hAnsi="Courier New" w:cs="Courier New"/>
-          <w:color w:val="000000"/>
-          <w:sz w:val="22"/>
-          <w:szCs w:val="22"/>
-          <w:shd w:val="clear" w:color="auto" w:fill="FFFFFF"/>
-        </w:rPr>
-      </w:pPr>
+        <w:t>When constructor fails/throws exception, then object is not created and no destructor is called.</w:t>
+      </w:r>
+    </w:p>
+    <w:p>
+      <w:pPr>
+        <w:rPr>
+          <w:rFonts w:ascii="Courier New" w:hAnsi="Courier New" w:cs="Courier New"/>
+          <w:color w:val="000000"/>
+          <w:sz w:val="22"/>
+          <w:szCs w:val="22"/>
+          <w:shd w:val="clear" w:color="auto" w:fill="FFFFFF"/>
+        </w:rPr>
+      </w:pPr>
+      <w:r>
+        <w:rPr>
+          <w:rFonts w:ascii="Courier New" w:hAnsi="Courier New" w:cs="Courier New"/>
+          <w:color w:val="000000"/>
+          <w:sz w:val="22"/>
+          <w:szCs w:val="22"/>
+          <w:shd w:val="clear" w:color="auto" w:fill="FFFFFF"/>
+        </w:rPr>
+        <w:t xml:space="preserve">"If an expression initially has the type “reference to T”, the type is adjusted to T prior to any further analysis." &lt;-- </w:t>
+      </w:r>
     </w:p>
     <w:p>
       <w:pPr>
@@ -19077,381 +19859,6 @@
           <w:szCs w:val="22"/>
           <w:shd w:val="clear" w:color="auto" w:fill="FFFFFF"/>
         </w:rPr>
-        <w:t xml:space="preserve">The point of declaration for a name is immediately after its complete </w:t>
-      </w:r>
-      <w:proofErr w:type="spellStart"/>
-      <w:r>
-        <w:rPr>
-          <w:rFonts w:ascii="Courier New" w:hAnsi="Courier New" w:cs="Courier New"/>
-          <w:color w:val="000000"/>
-          <w:sz w:val="22"/>
-          <w:szCs w:val="22"/>
-          <w:shd w:val="clear" w:color="auto" w:fill="FFFFFF"/>
-        </w:rPr>
-        <w:t>declarator</w:t>
-      </w:r>
-      <w:proofErr w:type="spellEnd"/>
-      <w:r>
-        <w:rPr>
-          <w:rFonts w:ascii="Courier New" w:hAnsi="Courier New" w:cs="Courier New"/>
-          <w:color w:val="000000"/>
-          <w:sz w:val="22"/>
-          <w:szCs w:val="22"/>
-          <w:shd w:val="clear" w:color="auto" w:fill="FFFFFF"/>
-        </w:rPr>
-        <w:t xml:space="preserve"> (clause 8) and before its </w:t>
-      </w:r>
-      <w:proofErr w:type="gramStart"/>
-      <w:r>
-        <w:rPr>
-          <w:rFonts w:ascii="Courier New" w:hAnsi="Courier New" w:cs="Courier New"/>
-          <w:color w:val="000000"/>
-          <w:sz w:val="22"/>
-          <w:szCs w:val="22"/>
-          <w:shd w:val="clear" w:color="auto" w:fill="FFFFFF"/>
-        </w:rPr>
-        <w:t>initializer(</w:t>
-      </w:r>
-      <w:proofErr w:type="gramEnd"/>
-      <w:r>
-        <w:rPr>
-          <w:rFonts w:ascii="Courier New" w:hAnsi="Courier New" w:cs="Courier New"/>
-          <w:color w:val="000000"/>
-          <w:sz w:val="22"/>
-          <w:szCs w:val="22"/>
-          <w:shd w:val="clear" w:color="auto" w:fill="FFFFFF"/>
-        </w:rPr>
-        <w:t>if any)</w:t>
-      </w:r>
-    </w:p>
-    <w:p>
-      <w:pPr>
-        <w:rPr>
-          <w:rFonts w:ascii="Courier New" w:hAnsi="Courier New" w:cs="Courier New"/>
-          <w:color w:val="000000"/>
-          <w:sz w:val="22"/>
-          <w:szCs w:val="22"/>
-          <w:shd w:val="clear" w:color="auto" w:fill="FFFFFF"/>
-        </w:rPr>
-      </w:pPr>
-      <w:r>
-        <w:rPr>
-          <w:rFonts w:ascii="Courier New" w:hAnsi="Courier New" w:cs="Courier New"/>
-          <w:color w:val="000000"/>
-          <w:sz w:val="22"/>
-          <w:szCs w:val="22"/>
-          <w:shd w:val="clear" w:color="auto" w:fill="FFFFFF"/>
-        </w:rPr>
-        <w:t xml:space="preserve">Hence, </w:t>
-      </w:r>
-      <w:proofErr w:type="spellStart"/>
-      <w:r>
-        <w:rPr>
-          <w:rFonts w:ascii="Courier New" w:hAnsi="Courier New" w:cs="Courier New"/>
-          <w:color w:val="000000"/>
-          <w:sz w:val="22"/>
-          <w:szCs w:val="22"/>
-          <w:shd w:val="clear" w:color="auto" w:fill="FFFFFF"/>
-        </w:rPr>
-        <w:t>int</w:t>
-      </w:r>
-      <w:proofErr w:type="spellEnd"/>
-      <w:r>
-        <w:rPr>
-          <w:rFonts w:ascii="Courier New" w:hAnsi="Courier New" w:cs="Courier New"/>
-          <w:color w:val="000000"/>
-          <w:sz w:val="22"/>
-          <w:szCs w:val="22"/>
-          <w:shd w:val="clear" w:color="auto" w:fill="FFFFFF"/>
-        </w:rPr>
-        <w:t xml:space="preserve"> x = x; is a valid statement.</w:t>
-      </w:r>
-    </w:p>
-    <w:p>
-      <w:pPr>
-        <w:rPr>
-          <w:rFonts w:ascii="Courier New" w:hAnsi="Courier New" w:cs="Courier New"/>
-          <w:color w:val="000000"/>
-          <w:sz w:val="22"/>
-          <w:szCs w:val="22"/>
-          <w:shd w:val="clear" w:color="auto" w:fill="FFFFFF"/>
-        </w:rPr>
-      </w:pPr>
-    </w:p>
-    <w:p>
-      <w:pPr>
-        <w:rPr>
-          <w:rFonts w:ascii="Courier New" w:hAnsi="Courier New" w:cs="Courier New"/>
-          <w:color w:val="000000"/>
-          <w:sz w:val="22"/>
-          <w:szCs w:val="22"/>
-          <w:shd w:val="clear" w:color="auto" w:fill="FFFFFF"/>
-        </w:rPr>
-      </w:pPr>
-      <w:r>
-        <w:rPr>
-          <w:rFonts w:ascii="Courier New" w:hAnsi="Courier New" w:cs="Courier New"/>
-          <w:color w:val="000000"/>
-          <w:sz w:val="22"/>
-          <w:szCs w:val="22"/>
-          <w:shd w:val="clear" w:color="auto" w:fill="FFFFFF"/>
-        </w:rPr>
-        <w:t xml:space="preserve">&gt; </w:t>
-      </w:r>
-      <w:r>
-        <w:rPr>
-          <w:rFonts w:ascii="Courier New" w:hAnsi="Courier New" w:cs="Courier New"/>
-          <w:color w:val="000000"/>
-          <w:sz w:val="22"/>
-          <w:szCs w:val="22"/>
-          <w:shd w:val="clear" w:color="auto" w:fill="FFFFFF"/>
-        </w:rPr>
-        <w:t>Member variables are initialized before the constructor is called. The destructor is called before member variables are destroyed.</w:t>
-      </w:r>
-    </w:p>
-    <w:p>
-      <w:pPr>
-        <w:rPr>
-          <w:rFonts w:ascii="Courier New" w:hAnsi="Courier New" w:cs="Courier New"/>
-          <w:color w:val="000000"/>
-          <w:sz w:val="22"/>
-          <w:szCs w:val="22"/>
-          <w:shd w:val="clear" w:color="auto" w:fill="FFFFFF"/>
-        </w:rPr>
-      </w:pPr>
-    </w:p>
-    <w:p>
-      <w:pPr>
-        <w:rPr>
-          <w:rFonts w:ascii="Courier New" w:hAnsi="Courier New" w:cs="Courier New"/>
-          <w:color w:val="000000"/>
-          <w:sz w:val="22"/>
-          <w:szCs w:val="22"/>
-          <w:shd w:val="clear" w:color="auto" w:fill="FFFFFF"/>
-        </w:rPr>
-      </w:pPr>
-    </w:p>
-    <w:p>
-      <w:pPr>
-        <w:rPr>
-          <w:rFonts w:ascii="Courier New" w:hAnsi="Courier New" w:cs="Courier New"/>
-          <w:color w:val="000000"/>
-          <w:sz w:val="22"/>
-          <w:szCs w:val="22"/>
-          <w:shd w:val="clear" w:color="auto" w:fill="FFFFFF"/>
-        </w:rPr>
-      </w:pPr>
-      <w:r>
-        <w:rPr>
-          <w:rFonts w:ascii="Courier New" w:hAnsi="Courier New" w:cs="Courier New"/>
-          <w:color w:val="000000"/>
-          <w:sz w:val="22"/>
-          <w:szCs w:val="22"/>
-          <w:shd w:val="clear" w:color="auto" w:fill="FFFFFF"/>
-        </w:rPr>
-        <w:t xml:space="preserve">&gt; </w:t>
-      </w:r>
-      <w:r>
-        <w:rPr>
-          <w:rFonts w:ascii="Courier New" w:hAnsi="Courier New" w:cs="Courier New"/>
-          <w:color w:val="000000"/>
-          <w:sz w:val="22"/>
-          <w:szCs w:val="22"/>
-          <w:shd w:val="clear" w:color="auto" w:fill="FFFFFF"/>
-        </w:rPr>
-        <w:t>"Default arguments are evaluated each time the function is called."</w:t>
-      </w:r>
-    </w:p>
-    <w:p>
-      <w:pPr>
-        <w:rPr>
-          <w:rFonts w:ascii="Courier New" w:hAnsi="Courier New" w:cs="Courier New"/>
-          <w:color w:val="000000"/>
-          <w:sz w:val="22"/>
-          <w:szCs w:val="22"/>
-          <w:shd w:val="clear" w:color="auto" w:fill="FFFFFF"/>
-        </w:rPr>
-      </w:pPr>
-      <w:proofErr w:type="gramStart"/>
-      <w:r>
-        <w:rPr>
-          <w:rFonts w:ascii="Courier New" w:hAnsi="Courier New" w:cs="Courier New"/>
-          <w:color w:val="000000"/>
-          <w:sz w:val="22"/>
-          <w:szCs w:val="22"/>
-          <w:shd w:val="clear" w:color="auto" w:fill="FFFFFF"/>
-        </w:rPr>
-        <w:t>so</w:t>
-      </w:r>
-      <w:proofErr w:type="gramEnd"/>
-      <w:r>
-        <w:rPr>
-          <w:rFonts w:ascii="Courier New" w:hAnsi="Courier New" w:cs="Courier New"/>
-          <w:color w:val="000000"/>
-          <w:sz w:val="22"/>
-          <w:szCs w:val="22"/>
-          <w:shd w:val="clear" w:color="auto" w:fill="FFFFFF"/>
-        </w:rPr>
-        <w:t>, In f(</w:t>
-      </w:r>
-      <w:proofErr w:type="spellStart"/>
-      <w:r>
-        <w:rPr>
-          <w:rFonts w:ascii="Courier New" w:hAnsi="Courier New" w:cs="Courier New"/>
-          <w:color w:val="000000"/>
-          <w:sz w:val="22"/>
-          <w:szCs w:val="22"/>
-          <w:shd w:val="clear" w:color="auto" w:fill="FFFFFF"/>
-        </w:rPr>
-        <w:t>int</w:t>
-      </w:r>
-      <w:proofErr w:type="spellEnd"/>
-      <w:r>
-        <w:rPr>
-          <w:rFonts w:ascii="Courier New" w:hAnsi="Courier New" w:cs="Courier New"/>
-          <w:color w:val="000000"/>
-          <w:sz w:val="22"/>
-          <w:szCs w:val="22"/>
-          <w:shd w:val="clear" w:color="auto" w:fill="FFFFFF"/>
-        </w:rPr>
-        <w:t xml:space="preserve"> a = </w:t>
-      </w:r>
-      <w:proofErr w:type="spellStart"/>
-      <w:r>
-        <w:rPr>
-          <w:rFonts w:ascii="Courier New" w:hAnsi="Courier New" w:cs="Courier New"/>
-          <w:color w:val="000000"/>
-          <w:sz w:val="22"/>
-          <w:szCs w:val="22"/>
-          <w:shd w:val="clear" w:color="auto" w:fill="FFFFFF"/>
-        </w:rPr>
-        <w:t>fn</w:t>
-      </w:r>
-      <w:proofErr w:type="spellEnd"/>
-      <w:r>
-        <w:rPr>
-          <w:rFonts w:ascii="Courier New" w:hAnsi="Courier New" w:cs="Courier New"/>
-          <w:color w:val="000000"/>
-          <w:sz w:val="22"/>
-          <w:szCs w:val="22"/>
-          <w:shd w:val="clear" w:color="auto" w:fill="FFFFFF"/>
-        </w:rPr>
-        <w:t xml:space="preserve">()) </w:t>
-      </w:r>
-      <w:proofErr w:type="spellStart"/>
-      <w:r>
-        <w:rPr>
-          <w:rFonts w:ascii="Courier New" w:hAnsi="Courier New" w:cs="Courier New"/>
-          <w:color w:val="000000"/>
-          <w:sz w:val="22"/>
-          <w:szCs w:val="22"/>
-          <w:shd w:val="clear" w:color="auto" w:fill="FFFFFF"/>
-        </w:rPr>
-        <w:t>fn</w:t>
-      </w:r>
-      <w:proofErr w:type="spellEnd"/>
-      <w:r>
-        <w:rPr>
-          <w:rFonts w:ascii="Courier New" w:hAnsi="Courier New" w:cs="Courier New"/>
-          <w:color w:val="000000"/>
-          <w:sz w:val="22"/>
-          <w:szCs w:val="22"/>
-          <w:shd w:val="clear" w:color="auto" w:fill="FFFFFF"/>
-        </w:rPr>
-        <w:t xml:space="preserve"> will be called each time f() is called</w:t>
-      </w:r>
-    </w:p>
-    <w:p>
-      <w:pPr>
-        <w:rPr>
-          <w:rFonts w:ascii="Courier New" w:hAnsi="Courier New" w:cs="Courier New"/>
-          <w:color w:val="000000"/>
-          <w:sz w:val="22"/>
-          <w:szCs w:val="22"/>
-          <w:shd w:val="clear" w:color="auto" w:fill="FFFFFF"/>
-        </w:rPr>
-      </w:pPr>
-    </w:p>
-    <w:p>
-      <w:pPr>
-        <w:rPr>
-          <w:rFonts w:ascii="Courier New" w:hAnsi="Courier New" w:cs="Courier New"/>
-          <w:color w:val="000000"/>
-          <w:sz w:val="22"/>
-          <w:szCs w:val="22"/>
-          <w:shd w:val="clear" w:color="auto" w:fill="FFFFFF"/>
-        </w:rPr>
-      </w:pPr>
-      <w:r>
-        <w:rPr>
-          <w:rFonts w:ascii="Courier New" w:hAnsi="Courier New" w:cs="Courier New"/>
-          <w:color w:val="000000"/>
-          <w:sz w:val="22"/>
-          <w:szCs w:val="22"/>
-          <w:shd w:val="clear" w:color="auto" w:fill="FFFFFF"/>
-        </w:rPr>
-        <w:t xml:space="preserve">&gt; </w:t>
-      </w:r>
-      <w:r>
-        <w:rPr>
-          <w:rFonts w:ascii="Courier New" w:hAnsi="Courier New" w:cs="Courier New"/>
-          <w:color w:val="000000"/>
-          <w:sz w:val="22"/>
-          <w:szCs w:val="22"/>
-          <w:shd w:val="clear" w:color="auto" w:fill="FFFFFF"/>
-        </w:rPr>
-        <w:t>When constructor fails/throws exception, then object is not created and no destructor is called.</w:t>
-      </w:r>
-    </w:p>
-    <w:p>
-      <w:pPr>
-        <w:rPr>
-          <w:rFonts w:ascii="Courier New" w:hAnsi="Courier New" w:cs="Courier New"/>
-          <w:color w:val="000000"/>
-          <w:sz w:val="22"/>
-          <w:szCs w:val="22"/>
-          <w:shd w:val="clear" w:color="auto" w:fill="FFFFFF"/>
-        </w:rPr>
-      </w:pPr>
-      <w:r>
-        <w:rPr>
-          <w:rFonts w:ascii="Courier New" w:hAnsi="Courier New" w:cs="Courier New"/>
-          <w:color w:val="000000"/>
-          <w:sz w:val="22"/>
-          <w:szCs w:val="22"/>
-          <w:shd w:val="clear" w:color="auto" w:fill="FFFFFF"/>
-        </w:rPr>
-        <w:t xml:space="preserve">"If an expression initially has the type “reference to T”, the type is adjusted to T prior to any further analysis." &lt;-- </w:t>
-      </w:r>
-    </w:p>
-    <w:p>
-      <w:pPr>
-        <w:rPr>
-          <w:rFonts w:ascii="Courier New" w:hAnsi="Courier New" w:cs="Courier New"/>
-          <w:color w:val="000000"/>
-          <w:sz w:val="22"/>
-          <w:szCs w:val="22"/>
-          <w:shd w:val="clear" w:color="auto" w:fill="FFFFFF"/>
-        </w:rPr>
-      </w:pPr>
-      <w:r>
-        <w:rPr>
-          <w:rFonts w:ascii="Courier New" w:hAnsi="Courier New" w:cs="Courier New"/>
-          <w:color w:val="000000"/>
-          <w:sz w:val="22"/>
-          <w:szCs w:val="22"/>
-          <w:shd w:val="clear" w:color="auto" w:fill="FFFFFF"/>
-        </w:rPr>
-        <w:t xml:space="preserve">&gt; </w:t>
-      </w:r>
-      <w:r>
-        <w:rPr>
-          <w:rFonts w:ascii="Courier New" w:hAnsi="Courier New" w:cs="Courier New"/>
-          <w:color w:val="000000"/>
-          <w:sz w:val="22"/>
-          <w:szCs w:val="22"/>
-          <w:shd w:val="clear" w:color="auto" w:fill="FFFFFF"/>
-        </w:rPr>
         <w:t>A virtual function call (10.3) which uses the default arguments gets the arguments value resolved by the static type of the pointer or reference denoting the object. An overriding function in a derived class does not acquire default arguments from the function it overrides.</w:t>
       </w:r>
     </w:p>
@@ -19531,8 +19938,6 @@
           <w:shd w:val="clear" w:color="auto" w:fill="FFFFFF"/>
         </w:rPr>
       </w:pPr>
-      <w:bookmarkStart w:id="1" w:name="_GoBack"/>
-      <w:bookmarkEnd w:id="1"/>
     </w:p>
     <w:sectPr>
       <w:pgSz w:w="11906" w:h="16838"/>

</xml_diff>

<commit_message>
Added trees.cpp and trie.cpp and updated notes
</commit_message>
<xml_diff>
--- a/notes/Learn_C_C++.docx
+++ b/notes/Learn_C_C++.docx
@@ -188,21 +188,28 @@
         </w:rPr>
         <w:t>&gt; Global/Static either uninitialized or '0' initialized both are stored in .bss segment</w:t>
       </w:r>
-    </w:p>
-    <w:p>
-      <w:pPr>
-        <w:suppressAutoHyphens/>
-        <w:spacing w:after="0" w:line="240" w:lineRule="auto"/>
+      <w:r>
         <w:rPr>
           <w:rFonts w:ascii="Calibri" w:eastAsia="Calibri" w:hAnsi="Calibri" w:cs="Calibri"/>
           <w:color w:val="00000A"/>
         </w:rPr>
-      </w:pPr>
-      <w:r>
+        <w:t xml:space="preserve"> and it is done so that there is some dependable starting state. </w:t>
+      </w:r>
+    </w:p>
+    <w:p>
+      <w:pPr>
+        <w:suppressAutoHyphens/>
+        <w:spacing w:after="0" w:line="240" w:lineRule="auto"/>
         <w:rPr>
           <w:rFonts w:ascii="Calibri" w:eastAsia="Calibri" w:hAnsi="Calibri" w:cs="Calibri"/>
           <w:color w:val="00000A"/>
         </w:rPr>
+      </w:pPr>
+      <w:r>
+        <w:rPr>
+          <w:rFonts w:ascii="Calibri" w:eastAsia="Calibri" w:hAnsi="Calibri" w:cs="Calibri"/>
+          <w:color w:val="00000A"/>
+        </w:rPr>
         <w:t xml:space="preserve">&gt; </w:t>
       </w:r>
       <w:r>
@@ -350,6 +357,27 @@
           <w:color w:val="00000A"/>
         </w:rPr>
         <w:t>There is no difference between ‘using’ and ‘typedef’</w:t>
+      </w:r>
+      <w:r>
+        <w:rPr>
+          <w:rFonts w:ascii="Calibri" w:eastAsia="Calibri" w:hAnsi="Calibri" w:cs="Calibri"/>
+          <w:color w:val="00000A"/>
+        </w:rPr>
+        <w:t xml:space="preserve"> except that t</w:t>
+      </w:r>
+      <w:r>
+        <w:rPr>
+          <w:rFonts w:ascii="Calibri" w:eastAsia="Calibri" w:hAnsi="Calibri" w:cs="Calibri"/>
+          <w:color w:val="00000A"/>
+        </w:rPr>
+        <w:t>he alias declaration is compatible with templates, whereas the C style typedef is not</w:t>
+      </w:r>
+      <w:r>
+        <w:rPr>
+          <w:rFonts w:ascii="Calibri" w:eastAsia="Calibri" w:hAnsi="Calibri" w:cs="Calibri"/>
+          <w:color w:val="00000A"/>
+        </w:rPr>
+        <w:t>.</w:t>
       </w:r>
     </w:p>
     <w:p>
@@ -1733,23 +1761,50 @@
         </w:rPr>
         <w:t>&gt; We can have function overloading even if input parameter is of same type but one should be normal type and another one is of type reference to same type</w:t>
       </w:r>
-    </w:p>
-    <w:p>
-      <w:pPr>
-        <w:suppressAutoHyphens/>
-        <w:spacing w:after="0" w:line="240" w:lineRule="auto"/>
+      <w:r>
         <w:rPr>
           <w:rFonts w:ascii="Calibri" w:eastAsia="Calibri" w:hAnsi="Calibri" w:cs="Calibri"/>
           <w:color w:val="00000A"/>
           <w:sz w:val="24"/>
         </w:rPr>
-      </w:pPr>
-      <w:r>
+        <w:t>.</w:t>
+      </w:r>
+    </w:p>
+    <w:p>
+      <w:pPr>
+        <w:suppressAutoHyphens/>
+        <w:spacing w:after="0" w:line="240" w:lineRule="auto"/>
         <w:rPr>
           <w:rFonts w:ascii="Calibri" w:eastAsia="Calibri" w:hAnsi="Calibri" w:cs="Calibri"/>
           <w:color w:val="00000A"/>
           <w:sz w:val="24"/>
         </w:rPr>
+      </w:pPr>
+      <w:r>
+        <w:rPr>
+          <w:rFonts w:ascii="Calibri" w:eastAsia="Calibri" w:hAnsi="Calibri" w:cs="Calibri"/>
+          <w:color w:val="00000A"/>
+          <w:sz w:val="24"/>
+        </w:rPr>
+        <w:t>&gt; Overload is also possible if one argument is reference and another one is const reference.</w:t>
+      </w:r>
+    </w:p>
+    <w:p>
+      <w:pPr>
+        <w:suppressAutoHyphens/>
+        <w:spacing w:after="0" w:line="240" w:lineRule="auto"/>
+        <w:rPr>
+          <w:rFonts w:ascii="Calibri" w:eastAsia="Calibri" w:hAnsi="Calibri" w:cs="Calibri"/>
+          <w:color w:val="00000A"/>
+          <w:sz w:val="24"/>
+        </w:rPr>
+      </w:pPr>
+      <w:r>
+        <w:rPr>
+          <w:rFonts w:ascii="Calibri" w:eastAsia="Calibri" w:hAnsi="Calibri" w:cs="Calibri"/>
+          <w:color w:val="00000A"/>
+          <w:sz w:val="24"/>
+        </w:rPr>
         <w:t>&gt; When a function is declared as const, it can be called on any type of object, const object as well a</w:t>
       </w:r>
       <w:r>
@@ -1841,7 +1896,39 @@
           <w:color w:val="00000A"/>
           <w:sz w:val="24"/>
         </w:rPr>
-        <w:t>f the same data member has both a class member initializer and a mem-init in the constructor, the latter takes precedence</w:t>
+        <w:t xml:space="preserve">f </w:t>
+      </w:r>
+      <w:r>
+        <w:rPr>
+          <w:rFonts w:ascii="Calibri" w:eastAsia="Calibri" w:hAnsi="Calibri" w:cs="Calibri"/>
+          <w:color w:val="00000A"/>
+          <w:sz w:val="24"/>
+        </w:rPr>
+        <w:t xml:space="preserve">a given </w:t>
+      </w:r>
+      <w:r>
+        <w:rPr>
+          <w:rFonts w:ascii="Calibri" w:eastAsia="Calibri" w:hAnsi="Calibri" w:cs="Calibri"/>
+          <w:color w:val="00000A"/>
+          <w:sz w:val="24"/>
+        </w:rPr>
+        <w:t xml:space="preserve">data member </w:t>
+      </w:r>
+      <w:r>
+        <w:rPr>
+          <w:rFonts w:ascii="Calibri" w:eastAsia="Calibri" w:hAnsi="Calibri" w:cs="Calibri"/>
+          <w:color w:val="00000A"/>
+          <w:sz w:val="24"/>
+        </w:rPr>
+        <w:t xml:space="preserve">is initialized both in member initialization list as well as in body, </w:t>
+      </w:r>
+      <w:r>
+        <w:rPr>
+          <w:rFonts w:ascii="Calibri" w:eastAsia="Calibri" w:hAnsi="Calibri" w:cs="Calibri"/>
+          <w:color w:val="00000A"/>
+          <w:sz w:val="24"/>
+        </w:rPr>
+        <w:t>the latter takes precedence</w:t>
       </w:r>
     </w:p>
     <w:p>
@@ -2933,6 +3020,7 @@
           <w:color w:val="00000A"/>
           <w:sz w:val="24"/>
         </w:rPr>
+        <w:lastRenderedPageBreak/>
         <w:t>&gt; The compiler created temporary objects cannot be bound to non-const references. So, returning an auto object from function and assigning to another</w:t>
       </w:r>
       <w:r>
@@ -3558,6 +3646,7 @@
           <w:color w:val="00000A"/>
           <w:sz w:val="24"/>
         </w:rPr>
+        <w:lastRenderedPageBreak/>
         <w:t>&gt; You can use non-const variable in const function provided that you are not modifying the variable, just accessing the data.</w:t>
       </w:r>
     </w:p>
@@ -3577,7 +3666,6 @@
           <w:color w:val="00000A"/>
           <w:sz w:val="24"/>
         </w:rPr>
-        <w:lastRenderedPageBreak/>
         <w:t>&gt; Non-static data member initializers only available in C++11 (even without const)</w:t>
       </w:r>
       <w:r>
@@ -3619,26 +3707,58 @@
         <w:suppressAutoHyphens/>
         <w:spacing w:after="0" w:line="240" w:lineRule="auto"/>
         <w:rPr>
-          <w:rFonts w:ascii="Liberation Serif" w:eastAsia="Liberation Serif" w:hAnsi="Liberation Serif" w:cs="Liberation Serif"/>
-          <w:color w:val="00000A"/>
-          <w:sz w:val="24"/>
-        </w:rPr>
-      </w:pPr>
-      <w:r>
-        <w:rPr>
           <w:rFonts w:ascii="Calibri" w:eastAsia="Calibri" w:hAnsi="Calibri" w:cs="Calibri"/>
           <w:color w:val="00000A"/>
           <w:sz w:val="24"/>
         </w:rPr>
-        <w:t>&gt; Then why ‘static const int’ is allowed? We cannot take address of ‘static const int’ declared in class and such variables are optimized out by compilers and are not stored as memory objects by compiler.</w:t>
-      </w:r>
+      </w:pPr>
       <w:r>
         <w:rPr>
           <w:rFonts w:ascii="Calibri" w:eastAsia="Calibri" w:hAnsi="Calibri" w:cs="Calibri"/>
           <w:color w:val="00000A"/>
           <w:sz w:val="24"/>
         </w:rPr>
-        <w:t xml:space="preserve"> Taking address won’t result in compilation error but it’ll be an invalid address.</w:t>
+        <w:t xml:space="preserve">&gt; Then why ‘static const int’ is allowed? We </w:t>
+      </w:r>
+      <w:r>
+        <w:rPr>
+          <w:rFonts w:ascii="Calibri" w:eastAsia="Calibri" w:hAnsi="Calibri" w:cs="Calibri"/>
+          <w:color w:val="00000A"/>
+          <w:sz w:val="24"/>
+        </w:rPr>
+        <w:t>can</w:t>
+      </w:r>
+      <w:r>
+        <w:rPr>
+          <w:rFonts w:ascii="Calibri" w:eastAsia="Calibri" w:hAnsi="Calibri" w:cs="Calibri"/>
+          <w:color w:val="00000A"/>
+          <w:sz w:val="24"/>
+        </w:rPr>
+        <w:t xml:space="preserve"> take address of ‘static const int’ declared in class </w:t>
+      </w:r>
+      <w:r>
+        <w:rPr>
+          <w:rFonts w:ascii="Calibri" w:eastAsia="Calibri" w:hAnsi="Calibri" w:cs="Calibri"/>
+          <w:color w:val="00000A"/>
+          <w:sz w:val="24"/>
+        </w:rPr>
+        <w:t xml:space="preserve">only if it is defined outside the class otherwise </w:t>
+      </w:r>
+      <w:r>
+        <w:rPr>
+          <w:rFonts w:ascii="Calibri" w:eastAsia="Calibri" w:hAnsi="Calibri" w:cs="Calibri"/>
+          <w:color w:val="00000A"/>
+          <w:sz w:val="24"/>
+        </w:rPr>
+        <w:t>such variables are optimized out by compilers and are not stored as memory objects</w:t>
+      </w:r>
+      <w:r>
+        <w:rPr>
+          <w:rFonts w:ascii="Calibri" w:eastAsia="Calibri" w:hAnsi="Calibri" w:cs="Calibri"/>
+          <w:color w:val="00000A"/>
+          <w:sz w:val="24"/>
+        </w:rPr>
+        <w:t>.</w:t>
       </w:r>
     </w:p>
     <w:p>
@@ -3911,6 +4031,14 @@
         </w:rPr>
         <w:t>&gt; Static members are accessible in non-static functions</w:t>
       </w:r>
+      <w:r>
+        <w:rPr>
+          <w:rFonts w:ascii="Calibri" w:eastAsia="Calibri" w:hAnsi="Calibri" w:cs="Calibri"/>
+          <w:color w:val="00000A"/>
+          <w:sz w:val="24"/>
+        </w:rPr>
+        <w:t>, but members are not accessible in static functions.</w:t>
+      </w:r>
     </w:p>
     <w:p>
       <w:pPr>
@@ -4199,6 +4327,7 @@
           <w:sz w:val="24"/>
           <w:szCs w:val="24"/>
         </w:rPr>
+        <w:lastRenderedPageBreak/>
         <w:t>display(</w:t>
       </w:r>
       <w:proofErr w:type="gramEnd"/>
@@ -4265,20 +4394,17 @@
           <w:sz w:val="24"/>
           <w:szCs w:val="24"/>
         </w:rPr>
-        <w:t>, the derived function will override the base class function whatever the argument is/was.</w:t>
-      </w:r>
-    </w:p>
-    <w:p>
-      <w:pPr>
-        <w:suppressAutoHyphens/>
-        <w:spacing w:after="0" w:line="240" w:lineRule="auto"/>
+        <w:t xml:space="preserve">, the derived function will </w:t>
+      </w:r>
+      <w:r>
         <w:rPr>
           <w:rFonts w:ascii="Calibri" w:eastAsia="Calibri" w:hAnsi="Calibri" w:cs="Calibri"/>
           <w:color w:val="00000A"/>
           <w:sz w:val="24"/>
           <w:szCs w:val="24"/>
         </w:rPr>
-      </w:pPr>
+        <w:t>hide</w:t>
+      </w:r>
       <w:r>
         <w:rPr>
           <w:rFonts w:ascii="Calibri" w:eastAsia="Calibri" w:hAnsi="Calibri" w:cs="Calibri"/>
@@ -4286,7 +4412,27 @@
           <w:sz w:val="24"/>
           <w:szCs w:val="24"/>
         </w:rPr>
-        <w:lastRenderedPageBreak/>
+        <w:t xml:space="preserve"> the base class function whatever the argument is/was.</w:t>
+      </w:r>
+    </w:p>
+    <w:p>
+      <w:pPr>
+        <w:suppressAutoHyphens/>
+        <w:spacing w:after="0" w:line="240" w:lineRule="auto"/>
+        <w:rPr>
+          <w:rFonts w:ascii="Calibri" w:eastAsia="Calibri" w:hAnsi="Calibri" w:cs="Calibri"/>
+          <w:color w:val="00000A"/>
+          <w:sz w:val="24"/>
+          <w:szCs w:val="24"/>
+        </w:rPr>
+      </w:pPr>
+      <w:r>
+        <w:rPr>
+          <w:rFonts w:ascii="Calibri" w:eastAsia="Calibri" w:hAnsi="Calibri" w:cs="Calibri"/>
+          <w:color w:val="00000A"/>
+          <w:sz w:val="24"/>
+          <w:szCs w:val="24"/>
+        </w:rPr>
         <w:t xml:space="preserve">&gt; </w:t>
       </w:r>
       <w:proofErr w:type="gramStart"/>
@@ -4983,6 +5129,7 @@
           <w:color w:val="00000A"/>
           <w:sz w:val="24"/>
         </w:rPr>
+        <w:lastRenderedPageBreak/>
         <w:t>&gt; You can refer a member of class inside the constructor because storage for the corresponding object has been allocated, though you might get indeterminate value.</w:t>
       </w:r>
     </w:p>
@@ -5021,7 +5168,6 @@
           <w:color w:val="00000A"/>
           <w:sz w:val="24"/>
         </w:rPr>
-        <w:lastRenderedPageBreak/>
         <w:t xml:space="preserve">&gt; Making a </w:t>
       </w:r>
       <w:r>
@@ -5605,6 +5751,7 @@
           <w:color w:val="00000A"/>
           <w:sz w:val="24"/>
         </w:rPr>
+        <w:lastRenderedPageBreak/>
         <w:t>&gt; The only time we have to call the destructor explicitly is when we have allocated memory using placement new. Placement new can be used when we are allocating memory from an already allocated pool. For this, we need to call destructor explicitly.</w:t>
       </w:r>
     </w:p>
@@ -5624,7 +5771,6 @@
           <w:color w:val="00000A"/>
           <w:sz w:val="24"/>
         </w:rPr>
-        <w:lastRenderedPageBreak/>
         <w:t>&gt; If you do not mention a variable in a class's initialization list, the constructor will default initialize it before entering the body of the constructor you've written. This will lead to each variable being written to twice, once for the default initialization and once for the assignment in the constructor body. Hence, initialization list in constructor is efficient.</w:t>
       </w:r>
     </w:p>
@@ -6008,7 +6154,7 @@
           <v:rect id="rectole0000000000" o:spid="_x0000_i1025" style="width:314.5pt;height:341pt" o:ole="" o:preferrelative="t" stroked="f">
             <v:imagedata r:id="rId5" o:title=""/>
           </v:rect>
-          <o:OLEObject Type="Embed" ProgID="StaticMetafile" ShapeID="rectole0000000000" DrawAspect="Content" ObjectID="_1683462881" r:id="rId6"/>
+          <o:OLEObject Type="Embed" ProgID="StaticMetafile" ShapeID="rectole0000000000" DrawAspect="Content" ObjectID="_1684700827" r:id="rId6"/>
         </w:object>
       </w:r>
     </w:p>
@@ -7913,23 +8059,7 @@
           <w:color w:val="00000A"/>
           <w:sz w:val="24"/>
         </w:rPr>
-        <w:t>&gt; Similarly, signed int is promoted to ‘unsigned int’ in case other operand is of type ‘</w:t>
-      </w:r>
-      <w:r>
-        <w:rPr>
-          <w:rFonts w:ascii="Liberation Serif" w:eastAsia="Liberation Serif" w:hAnsi="Liberation Serif" w:cs="Liberation Serif"/>
-          <w:color w:val="00000A"/>
-          <w:sz w:val="24"/>
-        </w:rPr>
-        <w:t>unsigned int’</w:t>
-      </w:r>
-      <w:r>
-        <w:rPr>
-          <w:rFonts w:ascii="Liberation Serif" w:eastAsia="Liberation Serif" w:hAnsi="Liberation Serif" w:cs="Liberation Serif"/>
-          <w:color w:val="00000A"/>
-          <w:sz w:val="24"/>
-        </w:rPr>
-        <w:t>.</w:t>
+        <w:t>&gt; Similarly, signed int is promoted to ‘unsigned int’ in case other operand is of type ‘unsigned int’.</w:t>
       </w:r>
     </w:p>
     <w:p>
@@ -9825,15 +9955,7 @@
           <w:color w:val="00000A"/>
           <w:sz w:val="24"/>
         </w:rPr>
-        <w:t xml:space="preserve"> and </w:t>
-      </w:r>
-      <w:r>
-        <w:rPr>
-          <w:rFonts w:ascii="Liberation Serif" w:eastAsia="Liberation Serif" w:hAnsi="Liberation Serif" w:cs="Liberation Serif"/>
-          <w:color w:val="00000A"/>
-          <w:sz w:val="24"/>
-        </w:rPr>
-        <w:t>doesn't evaluates the expression</w:t>
+        <w:t xml:space="preserve"> and doesn't evaluates the expression</w:t>
       </w:r>
     </w:p>
     <w:p>
@@ -23105,8 +23227,6 @@
         </w:rPr>
         <w:t xml:space="preserve">&gt; </w:t>
       </w:r>
-      <w:bookmarkStart w:id="0" w:name="_GoBack"/>
-      <w:bookmarkEnd w:id="0"/>
       <w:r>
         <w:rPr>
           <w:rFonts w:ascii="Liberation Serif" w:eastAsia="Liberation Serif" w:hAnsi="Liberation Serif" w:cs="Liberation Serif"/>
@@ -26094,7 +26214,17 @@
           <w:color w:val="000000"/>
           <w:shd w:val="clear" w:color="auto" w:fill="FFFFFF"/>
         </w:rPr>
-        <w:t>&gt; A virtual function over the covers supports the principle of ‘Open-closed principle’ wherein a class containing the virtual function is open for extension but closed for modification.</w:t>
+        <w:t>&gt; A virtual function over the covers su</w:t>
+      </w:r>
+      <w:bookmarkStart w:id="0" w:name="_GoBack"/>
+      <w:bookmarkEnd w:id="0"/>
+      <w:r>
+        <w:rPr>
+          <w:rFonts w:ascii="Courier New" w:eastAsia="Courier New" w:hAnsi="Courier New" w:cs="Courier New"/>
+          <w:color w:val="000000"/>
+          <w:shd w:val="clear" w:color="auto" w:fill="FFFFFF"/>
+        </w:rPr>
+        <w:t>pports the principle of ‘Open-closed principle’ wherein a class containing the virtual function is open for extension but closed for modification.</w:t>
       </w:r>
     </w:p>
     <w:p>

</xml_diff>